<commit_message>
Modified file in day1 folder
</commit_message>
<xml_diff>
--- a/day1/Task1.docx
+++ b/day1/Task1.docx
@@ -495,7 +495,15 @@
               <w:t>Lack built-in mechanisms</w:t>
             </w:r>
             <w:r>
-              <w:t> for defining or managing relationships between different data elements or files. Any relationships must be managed manually by the application or user.</w:t>
+              <w:t xml:space="preserve"> for defining or managing relationships between different data elements or files. Any </w:t>
+            </w:r>
+            <w:proofErr w:type="gramStart"/>
+            <w:r>
+              <w:t>relationships</w:t>
+            </w:r>
+            <w:proofErr w:type="gramEnd"/>
+            <w:r>
+              <w:t xml:space="preserve"> must be managed manually by the application or user.</w:t>
             </w:r>
           </w:p>
         </w:tc>
@@ -1388,12 +1396,21 @@
           <w:szCs w:val="28"/>
         </w:rPr>
       </w:pPr>
-      <w:r>
-        <w:rPr>
-          <w:sz w:val="28"/>
-          <w:szCs w:val="28"/>
-        </w:rPr>
-        <w:t>Writes SQL queries, stored procedures, triggers, and functions.</w:t>
+      <w:proofErr w:type="gramStart"/>
+      <w:r>
+        <w:rPr>
+          <w:sz w:val="28"/>
+          <w:szCs w:val="28"/>
+        </w:rPr>
+        <w:t>Writes</w:t>
+      </w:r>
+      <w:proofErr w:type="gramEnd"/>
+      <w:r>
+        <w:rPr>
+          <w:sz w:val="28"/>
+          <w:szCs w:val="28"/>
+        </w:rPr>
+        <w:t xml:space="preserve"> SQL queries, stored procedures, triggers, and functions.</w:t>
       </w:r>
     </w:p>
     <w:p>
@@ -1572,7 +1589,23 @@
           <w:szCs w:val="28"/>
         </w:rPr>
         <w:lastRenderedPageBreak/>
-        <w:t>Monitors performance and optimizes queries.</w:t>
+        <w:t xml:space="preserve">Monitors performance and </w:t>
+      </w:r>
+      <w:proofErr w:type="gramStart"/>
+      <w:r>
+        <w:rPr>
+          <w:sz w:val="28"/>
+          <w:szCs w:val="28"/>
+        </w:rPr>
+        <w:t>optimizes</w:t>
+      </w:r>
+      <w:proofErr w:type="gramEnd"/>
+      <w:r>
+        <w:rPr>
+          <w:sz w:val="28"/>
+          <w:szCs w:val="28"/>
+        </w:rPr>
+        <w:t xml:space="preserve"> queries.</w:t>
       </w:r>
     </w:p>
     <w:p>
@@ -1828,12 +1861,21 @@
           <w:szCs w:val="28"/>
         </w:rPr>
       </w:pPr>
-      <w:r>
-        <w:rPr>
-          <w:sz w:val="28"/>
-          <w:szCs w:val="28"/>
-        </w:rPr>
-        <w:t>Builds dashboards, reports, and data visualizations.</w:t>
+      <w:proofErr w:type="gramStart"/>
+      <w:r>
+        <w:rPr>
+          <w:sz w:val="28"/>
+          <w:szCs w:val="28"/>
+        </w:rPr>
+        <w:t>Builds</w:t>
+      </w:r>
+      <w:proofErr w:type="gramEnd"/>
+      <w:r>
+        <w:rPr>
+          <w:sz w:val="28"/>
+          <w:szCs w:val="28"/>
+        </w:rPr>
+        <w:t xml:space="preserve"> dashboards, reports, and data visualizations.</w:t>
       </w:r>
     </w:p>
     <w:p>
@@ -1866,12 +1908,21 @@
           <w:szCs w:val="28"/>
         </w:rPr>
       </w:pPr>
-      <w:r>
-        <w:rPr>
-          <w:sz w:val="28"/>
-          <w:szCs w:val="28"/>
-        </w:rPr>
-        <w:t>Helps organizations make data-driven decisions.</w:t>
+      <w:proofErr w:type="gramStart"/>
+      <w:r>
+        <w:rPr>
+          <w:sz w:val="28"/>
+          <w:szCs w:val="28"/>
+        </w:rPr>
+        <w:t>Helps</w:t>
+      </w:r>
+      <w:proofErr w:type="gramEnd"/>
+      <w:r>
+        <w:rPr>
+          <w:sz w:val="28"/>
+          <w:szCs w:val="28"/>
+        </w:rPr>
+        <w:t xml:space="preserve"> organizations make data-driven decisions.</w:t>
       </w:r>
     </w:p>
     <w:p>
@@ -1977,7 +2028,23 @@
           <w:sz w:val="28"/>
           <w:szCs w:val="28"/>
         </w:rPr>
-        <w:t>• Relational vs Non-Relational (e.g., MongoDB, Cassandra)</w:t>
+        <w:t xml:space="preserve">• Relational vs </w:t>
+      </w:r>
+      <w:proofErr w:type="gramStart"/>
+      <w:r>
+        <w:rPr>
+          <w:sz w:val="28"/>
+          <w:szCs w:val="28"/>
+        </w:rPr>
+        <w:t>Non-Relational</w:t>
+      </w:r>
+      <w:proofErr w:type="gramEnd"/>
+      <w:r>
+        <w:rPr>
+          <w:sz w:val="28"/>
+          <w:szCs w:val="28"/>
+        </w:rPr>
+        <w:t xml:space="preserve"> (e.g., MongoDB, Cassandra)</w:t>
       </w:r>
     </w:p>
     <w:p>
@@ -2187,8 +2254,17 @@
           <w:sz w:val="28"/>
           <w:szCs w:val="28"/>
         </w:rPr>
-        <w:t>Supports complex joins</w:t>
-      </w:r>
+        <w:t xml:space="preserve">Supports complex </w:t>
+      </w:r>
+      <w:proofErr w:type="gramStart"/>
+      <w:r>
+        <w:rPr>
+          <w:sz w:val="28"/>
+          <w:szCs w:val="28"/>
+        </w:rPr>
+        <w:t>joins</w:t>
+      </w:r>
+      <w:proofErr w:type="gramEnd"/>
     </w:p>
     <w:p>
       <w:pPr>
@@ -2502,14 +2578,25 @@
           <w:szCs w:val="28"/>
         </w:rPr>
       </w:pPr>
-      <w:r>
-        <w:rPr>
-          <w:b/>
-          <w:bCs/>
-          <w:sz w:val="28"/>
-          <w:szCs w:val="28"/>
-        </w:rPr>
-        <w:t>Wide-column:</w:t>
+      <w:proofErr w:type="gramStart"/>
+      <w:r>
+        <w:rPr>
+          <w:b/>
+          <w:bCs/>
+          <w:sz w:val="28"/>
+          <w:szCs w:val="28"/>
+        </w:rPr>
+        <w:t>Wide-column</w:t>
+      </w:r>
+      <w:proofErr w:type="gramEnd"/>
+      <w:r>
+        <w:rPr>
+          <w:b/>
+          <w:bCs/>
+          <w:sz w:val="28"/>
+          <w:szCs w:val="28"/>
+        </w:rPr>
+        <w:t>:</w:t>
       </w:r>
       <w:r>
         <w:rPr>
@@ -4513,7 +4600,23 @@
           <w:sz w:val="28"/>
           <w:szCs w:val="28"/>
         </w:rPr>
-        <w:t>No need to manage hardware or manual backups—the provider handles maintenance.</w:t>
+        <w:t xml:space="preserve">No need to manage hardware or manual </w:t>
+      </w:r>
+      <w:proofErr w:type="gramStart"/>
+      <w:r>
+        <w:rPr>
+          <w:sz w:val="28"/>
+          <w:szCs w:val="28"/>
+        </w:rPr>
+        <w:t>backups—</w:t>
+      </w:r>
+      <w:proofErr w:type="gramEnd"/>
+      <w:r>
+        <w:rPr>
+          <w:sz w:val="28"/>
+          <w:szCs w:val="28"/>
+        </w:rPr>
+        <w:t>the provider handles maintenance.</w:t>
       </w:r>
     </w:p>
     <w:p>
@@ -4858,7 +4961,23 @@
           <w:sz w:val="28"/>
           <w:szCs w:val="28"/>
         </w:rPr>
-        <w:t>Some organizations are uncomfortable storing sensitive data off-premises.</w:t>
+        <w:t xml:space="preserve">Some organizations are uncomfortable storing sensitive data </w:t>
+      </w:r>
+      <w:proofErr w:type="gramStart"/>
+      <w:r>
+        <w:rPr>
+          <w:sz w:val="28"/>
+          <w:szCs w:val="28"/>
+        </w:rPr>
+        <w:t>off-premises</w:t>
+      </w:r>
+      <w:proofErr w:type="gramEnd"/>
+      <w:r>
+        <w:rPr>
+          <w:sz w:val="28"/>
+          <w:szCs w:val="28"/>
+        </w:rPr>
+        <w:t>.</w:t>
       </w:r>
     </w:p>
     <w:p>
@@ -5226,12 +5345,21 @@
           <w:szCs w:val="28"/>
         </w:rPr>
       </w:pPr>
-      <w:r>
-        <w:rPr>
-          <w:sz w:val="28"/>
-          <w:szCs w:val="28"/>
-        </w:rPr>
-        <w:t>Ensures transactions</w:t>
+      <w:proofErr w:type="gramStart"/>
+      <w:r>
+        <w:rPr>
+          <w:sz w:val="28"/>
+          <w:szCs w:val="28"/>
+        </w:rPr>
+        <w:t>Ensures</w:t>
+      </w:r>
+      <w:proofErr w:type="gramEnd"/>
+      <w:r>
+        <w:rPr>
+          <w:sz w:val="28"/>
+          <w:szCs w:val="28"/>
+        </w:rPr>
+        <w:t xml:space="preserve"> transactions</w:t>
       </w:r>
     </w:p>
     <w:p>
@@ -5782,7 +5910,23 @@
           <w:sz w:val="28"/>
           <w:szCs w:val="28"/>
         </w:rPr>
-        <w:t>A powerful relational database engine widely used in enterprises.</w:t>
+        <w:t xml:space="preserve">A powerful relational database engine </w:t>
+      </w:r>
+      <w:proofErr w:type="gramStart"/>
+      <w:r>
+        <w:rPr>
+          <w:sz w:val="28"/>
+          <w:szCs w:val="28"/>
+        </w:rPr>
+        <w:t>widely</w:t>
+      </w:r>
+      <w:proofErr w:type="gramEnd"/>
+      <w:r>
+        <w:rPr>
+          <w:sz w:val="28"/>
+          <w:szCs w:val="28"/>
+        </w:rPr>
+        <w:t xml:space="preserve"> used in enterprises.</w:t>
       </w:r>
     </w:p>
     <w:p>
@@ -6027,7 +6171,23 @@
           <w:sz w:val="28"/>
           <w:szCs w:val="28"/>
         </w:rPr>
-        <w:t>Highly extensible and standards-compliant.</w:t>
+        <w:t xml:space="preserve">Highly extensible and </w:t>
+      </w:r>
+      <w:proofErr w:type="gramStart"/>
+      <w:r>
+        <w:rPr>
+          <w:sz w:val="28"/>
+          <w:szCs w:val="28"/>
+        </w:rPr>
+        <w:t>standards-compliant</w:t>
+      </w:r>
+      <w:proofErr w:type="gramEnd"/>
+      <w:r>
+        <w:rPr>
+          <w:sz w:val="28"/>
+          <w:szCs w:val="28"/>
+        </w:rPr>
+        <w:t>.</w:t>
       </w:r>
     </w:p>
     <w:p>
@@ -7148,7 +7308,23 @@
           <w:sz w:val="28"/>
           <w:szCs w:val="28"/>
         </w:rPr>
-        <w:t>: Mixing languages can introduce overhead when data is passed between different runtime environments, so design choices must be made to balance performance with ease of development.</w:t>
+        <w:t xml:space="preserve">: Mixing languages can </w:t>
+      </w:r>
+      <w:proofErr w:type="gramStart"/>
+      <w:r>
+        <w:rPr>
+          <w:sz w:val="28"/>
+          <w:szCs w:val="28"/>
+        </w:rPr>
+        <w:t>introduce</w:t>
+      </w:r>
+      <w:proofErr w:type="gramEnd"/>
+      <w:r>
+        <w:rPr>
+          <w:sz w:val="28"/>
+          <w:szCs w:val="28"/>
+        </w:rPr>
+        <w:t xml:space="preserve"> overhead when data is passed between different runtime environments, so design choices must be made to balance performance with ease of development.</w:t>
       </w:r>
     </w:p>
     <w:p>
@@ -7197,6 +7373,11 @@
     </w:p>
     <w:p>
       <w:pPr>
+        <w:pStyle w:val="ListParagraph"/>
+        <w:numPr>
+          <w:ilvl w:val="0"/>
+          <w:numId w:val="13"/>
+        </w:numPr>
         <w:rPr>
           <w:sz w:val="28"/>
           <w:szCs w:val="28"/>
@@ -7269,6 +7450,2607 @@
         </w:rPr>
         <w:t>• What should we consider before transferring (data types, triggers, stored procedures, etc.)?</w:t>
       </w:r>
+    </w:p>
+    <w:p>
+      <w:pPr>
+        <w:rPr>
+          <w:sz w:val="28"/>
+          <w:szCs w:val="28"/>
+        </w:rPr>
+      </w:pPr>
+    </w:p>
+    <w:p>
+      <w:pPr>
+        <w:rPr>
+          <w:b/>
+          <w:bCs/>
+          <w:sz w:val="28"/>
+          <w:szCs w:val="28"/>
+        </w:rPr>
+      </w:pPr>
+      <w:r>
+        <w:rPr>
+          <w:b/>
+          <w:bCs/>
+          <w:sz w:val="28"/>
+          <w:szCs w:val="28"/>
+        </w:rPr>
+        <w:t>1. Database Migration Between Engines</w:t>
+      </w:r>
+    </w:p>
+    <w:p>
+      <w:pPr>
+        <w:numPr>
+          <w:ilvl w:val="0"/>
+          <w:numId w:val="51"/>
+        </w:numPr>
+        <w:rPr>
+          <w:sz w:val="28"/>
+          <w:szCs w:val="28"/>
+        </w:rPr>
+      </w:pPr>
+      <w:r>
+        <w:rPr>
+          <w:b/>
+          <w:bCs/>
+          <w:sz w:val="28"/>
+          <w:szCs w:val="28"/>
+        </w:rPr>
+        <w:t>Yes</w:t>
+      </w:r>
+      <w:r>
+        <w:rPr>
+          <w:sz w:val="28"/>
+          <w:szCs w:val="28"/>
+        </w:rPr>
+        <w:t xml:space="preserve">, databases can </w:t>
+      </w:r>
+      <w:proofErr w:type="gramStart"/>
+      <w:r>
+        <w:rPr>
+          <w:sz w:val="28"/>
+          <w:szCs w:val="28"/>
+        </w:rPr>
+        <w:t>be migrated</w:t>
+      </w:r>
+      <w:proofErr w:type="gramEnd"/>
+      <w:r>
+        <w:rPr>
+          <w:sz w:val="28"/>
+          <w:szCs w:val="28"/>
+        </w:rPr>
+        <w:t xml:space="preserve"> from one engine to another:</w:t>
+      </w:r>
+    </w:p>
+    <w:p>
+      <w:pPr>
+        <w:numPr>
+          <w:ilvl w:val="1"/>
+          <w:numId w:val="51"/>
+        </w:numPr>
+        <w:rPr>
+          <w:sz w:val="28"/>
+          <w:szCs w:val="28"/>
+        </w:rPr>
+      </w:pPr>
+      <w:r>
+        <w:rPr>
+          <w:sz w:val="28"/>
+          <w:szCs w:val="28"/>
+        </w:rPr>
+        <w:t>SQL Server → MySQL</w:t>
+      </w:r>
+    </w:p>
+    <w:p>
+      <w:pPr>
+        <w:numPr>
+          <w:ilvl w:val="1"/>
+          <w:numId w:val="51"/>
+        </w:numPr>
+        <w:rPr>
+          <w:sz w:val="28"/>
+          <w:szCs w:val="28"/>
+        </w:rPr>
+      </w:pPr>
+      <w:r>
+        <w:rPr>
+          <w:sz w:val="28"/>
+          <w:szCs w:val="28"/>
+        </w:rPr>
+        <w:t>Oracle → PostgreSQL</w:t>
+      </w:r>
+    </w:p>
+    <w:p>
+      <w:pPr>
+        <w:numPr>
+          <w:ilvl w:val="1"/>
+          <w:numId w:val="51"/>
+        </w:numPr>
+        <w:rPr>
+          <w:sz w:val="28"/>
+          <w:szCs w:val="28"/>
+        </w:rPr>
+      </w:pPr>
+      <w:r>
+        <w:rPr>
+          <w:sz w:val="28"/>
+          <w:szCs w:val="28"/>
+        </w:rPr>
+        <w:t>MySQL → PostgreSQL, etc.</w:t>
+      </w:r>
+    </w:p>
+    <w:p>
+      <w:pPr>
+        <w:numPr>
+          <w:ilvl w:val="0"/>
+          <w:numId w:val="51"/>
+        </w:numPr>
+        <w:rPr>
+          <w:sz w:val="28"/>
+          <w:szCs w:val="28"/>
+        </w:rPr>
+      </w:pPr>
+      <w:r>
+        <w:rPr>
+          <w:sz w:val="28"/>
+          <w:szCs w:val="28"/>
+        </w:rPr>
+        <w:t xml:space="preserve">However, </w:t>
+      </w:r>
+      <w:r>
+        <w:rPr>
+          <w:b/>
+          <w:bCs/>
+          <w:sz w:val="28"/>
+          <w:szCs w:val="28"/>
+        </w:rPr>
+        <w:t>direct migration</w:t>
+      </w:r>
+      <w:r>
+        <w:rPr>
+          <w:sz w:val="28"/>
+          <w:szCs w:val="28"/>
+        </w:rPr>
+        <w:t xml:space="preserve"> is rarely seamless because each engine has its own features, SQL dialects, and storage mechanisms.</w:t>
+      </w:r>
+    </w:p>
+    <w:p>
+      <w:pPr>
+        <w:rPr>
+          <w:sz w:val="28"/>
+          <w:szCs w:val="28"/>
+        </w:rPr>
+      </w:pPr>
+      <w:r>
+        <w:rPr>
+          <w:sz w:val="28"/>
+          <w:szCs w:val="28"/>
+        </w:rPr>
+        <w:pict w14:anchorId="4AFEA93F">
+          <v:rect id="_x0000_i1141" style="width:0;height:1.5pt" o:hralign="center" o:hrstd="t" o:hr="t" fillcolor="#a0a0a0" stroked="f"/>
+        </w:pict>
+      </w:r>
+    </w:p>
+    <w:p>
+      <w:pPr>
+        <w:rPr>
+          <w:b/>
+          <w:bCs/>
+          <w:sz w:val="28"/>
+          <w:szCs w:val="28"/>
+        </w:rPr>
+      </w:pPr>
+      <w:r>
+        <w:rPr>
+          <w:b/>
+          <w:bCs/>
+          <w:sz w:val="28"/>
+          <w:szCs w:val="28"/>
+        </w:rPr>
+        <w:t>2. Challenges of Engine-to-Engine Migration</w:t>
+      </w:r>
+    </w:p>
+    <w:p>
+      <w:pPr>
+        <w:numPr>
+          <w:ilvl w:val="0"/>
+          <w:numId w:val="52"/>
+        </w:numPr>
+        <w:rPr>
+          <w:sz w:val="28"/>
+          <w:szCs w:val="28"/>
+        </w:rPr>
+      </w:pPr>
+      <w:r>
+        <w:rPr>
+          <w:b/>
+          <w:bCs/>
+          <w:sz w:val="28"/>
+          <w:szCs w:val="28"/>
+        </w:rPr>
+        <w:t>SQL Dialect Differences</w:t>
+      </w:r>
+    </w:p>
+    <w:p>
+      <w:pPr>
+        <w:numPr>
+          <w:ilvl w:val="1"/>
+          <w:numId w:val="52"/>
+        </w:numPr>
+        <w:rPr>
+          <w:sz w:val="28"/>
+          <w:szCs w:val="28"/>
+        </w:rPr>
+      </w:pPr>
+      <w:r>
+        <w:rPr>
+          <w:sz w:val="28"/>
+          <w:szCs w:val="28"/>
+        </w:rPr>
+        <w:t>Each engine uses slightly different SQL syntax.</w:t>
+      </w:r>
+    </w:p>
+    <w:p>
+      <w:pPr>
+        <w:numPr>
+          <w:ilvl w:val="2"/>
+          <w:numId w:val="52"/>
+        </w:numPr>
+        <w:rPr>
+          <w:sz w:val="28"/>
+          <w:szCs w:val="28"/>
+        </w:rPr>
+      </w:pPr>
+      <w:r>
+        <w:rPr>
+          <w:sz w:val="28"/>
+          <w:szCs w:val="28"/>
+        </w:rPr>
+        <w:t>Example: TOP in SQL Server vs LIMIT in MySQL/PostgreSQL.</w:t>
+      </w:r>
+    </w:p>
+    <w:p>
+      <w:pPr>
+        <w:numPr>
+          <w:ilvl w:val="0"/>
+          <w:numId w:val="52"/>
+        </w:numPr>
+        <w:rPr>
+          <w:sz w:val="28"/>
+          <w:szCs w:val="28"/>
+        </w:rPr>
+      </w:pPr>
+      <w:r>
+        <w:rPr>
+          <w:b/>
+          <w:bCs/>
+          <w:sz w:val="28"/>
+          <w:szCs w:val="28"/>
+        </w:rPr>
+        <w:t>Data Type Incompatibilities</w:t>
+      </w:r>
+    </w:p>
+    <w:p>
+      <w:pPr>
+        <w:numPr>
+          <w:ilvl w:val="1"/>
+          <w:numId w:val="52"/>
+        </w:numPr>
+        <w:rPr>
+          <w:sz w:val="28"/>
+          <w:szCs w:val="28"/>
+        </w:rPr>
+      </w:pPr>
+      <w:r>
+        <w:rPr>
+          <w:sz w:val="28"/>
+          <w:szCs w:val="28"/>
+        </w:rPr>
+        <w:lastRenderedPageBreak/>
+        <w:t>Some data types may not exist in the target engine.</w:t>
+      </w:r>
+    </w:p>
+    <w:p>
+      <w:pPr>
+        <w:numPr>
+          <w:ilvl w:val="2"/>
+          <w:numId w:val="52"/>
+        </w:numPr>
+        <w:rPr>
+          <w:sz w:val="28"/>
+          <w:szCs w:val="28"/>
+        </w:rPr>
+      </w:pPr>
+      <w:r>
+        <w:rPr>
+          <w:sz w:val="28"/>
+          <w:szCs w:val="28"/>
+        </w:rPr>
+        <w:t>Example: DATETIME2 in SQL Server may need to be mapped to TIMESTAMP in PostgreSQL.</w:t>
+      </w:r>
+    </w:p>
+    <w:p>
+      <w:pPr>
+        <w:numPr>
+          <w:ilvl w:val="0"/>
+          <w:numId w:val="52"/>
+        </w:numPr>
+        <w:rPr>
+          <w:sz w:val="28"/>
+          <w:szCs w:val="28"/>
+        </w:rPr>
+      </w:pPr>
+      <w:r>
+        <w:rPr>
+          <w:b/>
+          <w:bCs/>
+          <w:sz w:val="28"/>
+          <w:szCs w:val="28"/>
+        </w:rPr>
+        <w:t>Stored Procedures and Functions</w:t>
+      </w:r>
+    </w:p>
+    <w:p>
+      <w:pPr>
+        <w:numPr>
+          <w:ilvl w:val="1"/>
+          <w:numId w:val="52"/>
+        </w:numPr>
+        <w:rPr>
+          <w:sz w:val="28"/>
+          <w:szCs w:val="28"/>
+        </w:rPr>
+      </w:pPr>
+      <w:r>
+        <w:rPr>
+          <w:sz w:val="28"/>
+          <w:szCs w:val="28"/>
+        </w:rPr>
+        <w:t>Procedural languages differ: T-SQL (SQL Server), PL/SQL (Oracle), PL/</w:t>
+      </w:r>
+      <w:proofErr w:type="spellStart"/>
+      <w:r>
+        <w:rPr>
+          <w:sz w:val="28"/>
+          <w:szCs w:val="28"/>
+        </w:rPr>
+        <w:t>pgSQL</w:t>
+      </w:r>
+      <w:proofErr w:type="spellEnd"/>
+      <w:r>
+        <w:rPr>
+          <w:sz w:val="28"/>
+          <w:szCs w:val="28"/>
+        </w:rPr>
+        <w:t xml:space="preserve"> (PostgreSQL).</w:t>
+      </w:r>
+    </w:p>
+    <w:p>
+      <w:pPr>
+        <w:numPr>
+          <w:ilvl w:val="1"/>
+          <w:numId w:val="52"/>
+        </w:numPr>
+        <w:rPr>
+          <w:sz w:val="28"/>
+          <w:szCs w:val="28"/>
+        </w:rPr>
+      </w:pPr>
+      <w:r>
+        <w:rPr>
+          <w:sz w:val="28"/>
+          <w:szCs w:val="28"/>
+        </w:rPr>
+        <w:t>Direct conversion may require rewriting code.</w:t>
+      </w:r>
+    </w:p>
+    <w:p>
+      <w:pPr>
+        <w:numPr>
+          <w:ilvl w:val="0"/>
+          <w:numId w:val="52"/>
+        </w:numPr>
+        <w:rPr>
+          <w:sz w:val="28"/>
+          <w:szCs w:val="28"/>
+        </w:rPr>
+      </w:pPr>
+      <w:r>
+        <w:rPr>
+          <w:b/>
+          <w:bCs/>
+          <w:sz w:val="28"/>
+          <w:szCs w:val="28"/>
+        </w:rPr>
+        <w:t>Triggers and Constraints</w:t>
+      </w:r>
+    </w:p>
+    <w:p>
+      <w:pPr>
+        <w:numPr>
+          <w:ilvl w:val="1"/>
+          <w:numId w:val="52"/>
+        </w:numPr>
+        <w:rPr>
+          <w:sz w:val="28"/>
+          <w:szCs w:val="28"/>
+        </w:rPr>
+      </w:pPr>
+      <w:r>
+        <w:rPr>
+          <w:sz w:val="28"/>
+          <w:szCs w:val="28"/>
+        </w:rPr>
+        <w:t>Triggers and referential constraints may behave differently or have syntax variations.</w:t>
+      </w:r>
+    </w:p>
+    <w:p>
+      <w:pPr>
+        <w:numPr>
+          <w:ilvl w:val="0"/>
+          <w:numId w:val="52"/>
+        </w:numPr>
+        <w:rPr>
+          <w:sz w:val="28"/>
+          <w:szCs w:val="28"/>
+        </w:rPr>
+      </w:pPr>
+      <w:r>
+        <w:rPr>
+          <w:b/>
+          <w:bCs/>
+          <w:sz w:val="28"/>
+          <w:szCs w:val="28"/>
+        </w:rPr>
+        <w:t>Indexes and Sequences</w:t>
+      </w:r>
+    </w:p>
+    <w:p>
+      <w:pPr>
+        <w:numPr>
+          <w:ilvl w:val="1"/>
+          <w:numId w:val="52"/>
+        </w:numPr>
+        <w:rPr>
+          <w:sz w:val="28"/>
+          <w:szCs w:val="28"/>
+        </w:rPr>
+      </w:pPr>
+      <w:r>
+        <w:rPr>
+          <w:sz w:val="28"/>
+          <w:szCs w:val="28"/>
+        </w:rPr>
+        <w:t>Index types or auto-increment mechanisms may not be directly compatible.</w:t>
+      </w:r>
+    </w:p>
+    <w:p>
+      <w:pPr>
+        <w:numPr>
+          <w:ilvl w:val="0"/>
+          <w:numId w:val="52"/>
+        </w:numPr>
+        <w:rPr>
+          <w:sz w:val="28"/>
+          <w:szCs w:val="28"/>
+        </w:rPr>
+      </w:pPr>
+      <w:r>
+        <w:rPr>
+          <w:b/>
+          <w:bCs/>
+          <w:sz w:val="28"/>
+          <w:szCs w:val="28"/>
+        </w:rPr>
+        <w:t>Performance Differences</w:t>
+      </w:r>
+    </w:p>
+    <w:p>
+      <w:pPr>
+        <w:numPr>
+          <w:ilvl w:val="1"/>
+          <w:numId w:val="52"/>
+        </w:numPr>
+        <w:rPr>
+          <w:sz w:val="28"/>
+          <w:szCs w:val="28"/>
+        </w:rPr>
+      </w:pPr>
+      <w:r>
+        <w:rPr>
+          <w:sz w:val="28"/>
+          <w:szCs w:val="28"/>
+        </w:rPr>
+        <w:t>Query optimizations or execution plans may change, affecting performance.</w:t>
+      </w:r>
+    </w:p>
+    <w:p>
+      <w:pPr>
+        <w:numPr>
+          <w:ilvl w:val="0"/>
+          <w:numId w:val="52"/>
+        </w:numPr>
+        <w:rPr>
+          <w:sz w:val="28"/>
+          <w:szCs w:val="28"/>
+        </w:rPr>
+      </w:pPr>
+      <w:r>
+        <w:rPr>
+          <w:b/>
+          <w:bCs/>
+          <w:sz w:val="28"/>
+          <w:szCs w:val="28"/>
+        </w:rPr>
+        <w:t>Database-Specific Features</w:t>
+      </w:r>
+    </w:p>
+    <w:p>
+      <w:pPr>
+        <w:numPr>
+          <w:ilvl w:val="1"/>
+          <w:numId w:val="52"/>
+        </w:numPr>
+        <w:rPr>
+          <w:sz w:val="28"/>
+          <w:szCs w:val="28"/>
+        </w:rPr>
+      </w:pPr>
+      <w:r>
+        <w:rPr>
+          <w:sz w:val="28"/>
+          <w:szCs w:val="28"/>
+        </w:rPr>
+        <w:t>Engine-specific features like SQL Server’s IDENTITY columns or Oracle’s SEQUENCE may need reimplementation.</w:t>
+      </w:r>
+    </w:p>
+    <w:p>
+      <w:pPr>
+        <w:rPr>
+          <w:sz w:val="28"/>
+          <w:szCs w:val="28"/>
+        </w:rPr>
+      </w:pPr>
+      <w:r>
+        <w:rPr>
+          <w:sz w:val="28"/>
+          <w:szCs w:val="28"/>
+        </w:rPr>
+        <w:pict w14:anchorId="26AFA7DC">
+          <v:rect id="_x0000_i1142" style="width:0;height:1.5pt" o:hralign="center" o:hrstd="t" o:hr="t" fillcolor="#a0a0a0" stroked="f"/>
+        </w:pict>
+      </w:r>
+    </w:p>
+    <w:p>
+      <w:pPr>
+        <w:rPr>
+          <w:b/>
+          <w:bCs/>
+          <w:sz w:val="28"/>
+          <w:szCs w:val="28"/>
+        </w:rPr>
+      </w:pPr>
+      <w:r>
+        <w:rPr>
+          <w:b/>
+          <w:bCs/>
+          <w:sz w:val="28"/>
+          <w:szCs w:val="28"/>
+        </w:rPr>
+        <w:t>3. Considerations Before Migrating</w:t>
+      </w:r>
+    </w:p>
+    <w:p>
+      <w:pPr>
+        <w:numPr>
+          <w:ilvl w:val="0"/>
+          <w:numId w:val="53"/>
+        </w:numPr>
+        <w:rPr>
+          <w:sz w:val="28"/>
+          <w:szCs w:val="28"/>
+        </w:rPr>
+      </w:pPr>
+      <w:r>
+        <w:rPr>
+          <w:b/>
+          <w:bCs/>
+          <w:sz w:val="28"/>
+          <w:szCs w:val="28"/>
+        </w:rPr>
+        <w:t>Data Types Mapping</w:t>
+      </w:r>
+    </w:p>
+    <w:p>
+      <w:pPr>
+        <w:numPr>
+          <w:ilvl w:val="1"/>
+          <w:numId w:val="53"/>
+        </w:numPr>
+        <w:rPr>
+          <w:sz w:val="28"/>
+          <w:szCs w:val="28"/>
+        </w:rPr>
+      </w:pPr>
+      <w:r>
+        <w:rPr>
+          <w:sz w:val="28"/>
+          <w:szCs w:val="28"/>
+        </w:rPr>
+        <w:t>Map source data types to compatible target types to prevent errors or data loss.</w:t>
+      </w:r>
+    </w:p>
+    <w:p>
+      <w:pPr>
+        <w:numPr>
+          <w:ilvl w:val="0"/>
+          <w:numId w:val="53"/>
+        </w:numPr>
+        <w:rPr>
+          <w:sz w:val="28"/>
+          <w:szCs w:val="28"/>
+        </w:rPr>
+      </w:pPr>
+      <w:r>
+        <w:rPr>
+          <w:b/>
+          <w:bCs/>
+          <w:sz w:val="28"/>
+          <w:szCs w:val="28"/>
+        </w:rPr>
+        <w:t>Schema Conversion</w:t>
+      </w:r>
+    </w:p>
+    <w:p>
+      <w:pPr>
+        <w:numPr>
+          <w:ilvl w:val="1"/>
+          <w:numId w:val="53"/>
+        </w:numPr>
+        <w:rPr>
+          <w:sz w:val="28"/>
+          <w:szCs w:val="28"/>
+        </w:rPr>
+      </w:pPr>
+      <w:r>
+        <w:rPr>
+          <w:sz w:val="28"/>
+          <w:szCs w:val="28"/>
+        </w:rPr>
+        <w:lastRenderedPageBreak/>
+        <w:t>Convert tables, constraints, indexes, and relationships carefully.</w:t>
+      </w:r>
+    </w:p>
+    <w:p>
+      <w:pPr>
+        <w:numPr>
+          <w:ilvl w:val="0"/>
+          <w:numId w:val="53"/>
+        </w:numPr>
+        <w:rPr>
+          <w:sz w:val="28"/>
+          <w:szCs w:val="28"/>
+        </w:rPr>
+      </w:pPr>
+      <w:r>
+        <w:rPr>
+          <w:b/>
+          <w:bCs/>
+          <w:sz w:val="28"/>
+          <w:szCs w:val="28"/>
+        </w:rPr>
+        <w:t>Procedures, Functions, and Triggers</w:t>
+      </w:r>
+    </w:p>
+    <w:p>
+      <w:pPr>
+        <w:numPr>
+          <w:ilvl w:val="1"/>
+          <w:numId w:val="53"/>
+        </w:numPr>
+        <w:rPr>
+          <w:sz w:val="28"/>
+          <w:szCs w:val="28"/>
+        </w:rPr>
+      </w:pPr>
+      <w:r>
+        <w:rPr>
+          <w:sz w:val="28"/>
+          <w:szCs w:val="28"/>
+        </w:rPr>
+        <w:t>Rewrite or adjust procedural code to match the target engine’s language.</w:t>
+      </w:r>
+    </w:p>
+    <w:p>
+      <w:pPr>
+        <w:numPr>
+          <w:ilvl w:val="0"/>
+          <w:numId w:val="53"/>
+        </w:numPr>
+        <w:rPr>
+          <w:sz w:val="28"/>
+          <w:szCs w:val="28"/>
+        </w:rPr>
+      </w:pPr>
+      <w:r>
+        <w:rPr>
+          <w:b/>
+          <w:bCs/>
+          <w:sz w:val="28"/>
+          <w:szCs w:val="28"/>
+        </w:rPr>
+        <w:t>Testing &amp; Validation</w:t>
+      </w:r>
+    </w:p>
+    <w:p>
+      <w:pPr>
+        <w:numPr>
+          <w:ilvl w:val="1"/>
+          <w:numId w:val="53"/>
+        </w:numPr>
+        <w:rPr>
+          <w:sz w:val="28"/>
+          <w:szCs w:val="28"/>
+        </w:rPr>
+      </w:pPr>
+      <w:r>
+        <w:rPr>
+          <w:sz w:val="28"/>
+          <w:szCs w:val="28"/>
+        </w:rPr>
+        <w:t>Test data integrity, query correctness, and application functionality after migration.</w:t>
+      </w:r>
+    </w:p>
+    <w:p>
+      <w:pPr>
+        <w:numPr>
+          <w:ilvl w:val="0"/>
+          <w:numId w:val="53"/>
+        </w:numPr>
+        <w:rPr>
+          <w:sz w:val="28"/>
+          <w:szCs w:val="28"/>
+        </w:rPr>
+      </w:pPr>
+      <w:r>
+        <w:rPr>
+          <w:b/>
+          <w:bCs/>
+          <w:sz w:val="28"/>
+          <w:szCs w:val="28"/>
+        </w:rPr>
+        <w:t>Tools for Migration</w:t>
+      </w:r>
+    </w:p>
+    <w:p>
+      <w:pPr>
+        <w:numPr>
+          <w:ilvl w:val="1"/>
+          <w:numId w:val="53"/>
+        </w:numPr>
+        <w:rPr>
+          <w:sz w:val="28"/>
+          <w:szCs w:val="28"/>
+        </w:rPr>
+      </w:pPr>
+      <w:r>
+        <w:rPr>
+          <w:sz w:val="28"/>
+          <w:szCs w:val="28"/>
+        </w:rPr>
+        <w:t>Use migration tools when possible:</w:t>
+      </w:r>
+    </w:p>
+    <w:p>
+      <w:pPr>
+        <w:numPr>
+          <w:ilvl w:val="2"/>
+          <w:numId w:val="53"/>
+        </w:numPr>
+        <w:rPr>
+          <w:sz w:val="28"/>
+          <w:szCs w:val="28"/>
+        </w:rPr>
+      </w:pPr>
+      <w:r>
+        <w:rPr>
+          <w:b/>
+          <w:bCs/>
+          <w:sz w:val="28"/>
+          <w:szCs w:val="28"/>
+        </w:rPr>
+        <w:t>SQL Server → MySQL</w:t>
+      </w:r>
+      <w:r>
+        <w:rPr>
+          <w:sz w:val="28"/>
+          <w:szCs w:val="28"/>
+        </w:rPr>
+        <w:t>: MySQL Workbench Migration Wizard</w:t>
+      </w:r>
+    </w:p>
+    <w:p>
+      <w:pPr>
+        <w:numPr>
+          <w:ilvl w:val="2"/>
+          <w:numId w:val="53"/>
+        </w:numPr>
+        <w:rPr>
+          <w:sz w:val="28"/>
+          <w:szCs w:val="28"/>
+        </w:rPr>
+      </w:pPr>
+      <w:r>
+        <w:rPr>
+          <w:b/>
+          <w:bCs/>
+          <w:sz w:val="28"/>
+          <w:szCs w:val="28"/>
+        </w:rPr>
+        <w:t>Oracle → PostgreSQL</w:t>
+      </w:r>
+      <w:r>
+        <w:rPr>
+          <w:sz w:val="28"/>
+          <w:szCs w:val="28"/>
+        </w:rPr>
+        <w:t>: ora2pg</w:t>
+      </w:r>
+    </w:p>
+    <w:p>
+      <w:pPr>
+        <w:numPr>
+          <w:ilvl w:val="2"/>
+          <w:numId w:val="53"/>
+        </w:numPr>
+        <w:rPr>
+          <w:sz w:val="28"/>
+          <w:szCs w:val="28"/>
+        </w:rPr>
+      </w:pPr>
+      <w:r>
+        <w:rPr>
+          <w:b/>
+          <w:bCs/>
+          <w:sz w:val="28"/>
+          <w:szCs w:val="28"/>
+        </w:rPr>
+        <w:t>General ETL tools</w:t>
+      </w:r>
+      <w:r>
+        <w:rPr>
+          <w:sz w:val="28"/>
+          <w:szCs w:val="28"/>
+        </w:rPr>
+        <w:t>: Talend, Pentaho</w:t>
+      </w:r>
+    </w:p>
+    <w:p>
+      <w:pPr>
+        <w:numPr>
+          <w:ilvl w:val="0"/>
+          <w:numId w:val="53"/>
+        </w:numPr>
+        <w:rPr>
+          <w:sz w:val="28"/>
+          <w:szCs w:val="28"/>
+        </w:rPr>
+      </w:pPr>
+      <w:r>
+        <w:rPr>
+          <w:b/>
+          <w:bCs/>
+          <w:sz w:val="28"/>
+          <w:szCs w:val="28"/>
+        </w:rPr>
+        <w:t>Downtime Planning</w:t>
+      </w:r>
+    </w:p>
+    <w:p>
+      <w:pPr>
+        <w:numPr>
+          <w:ilvl w:val="1"/>
+          <w:numId w:val="53"/>
+        </w:numPr>
+        <w:rPr>
+          <w:sz w:val="28"/>
+          <w:szCs w:val="28"/>
+        </w:rPr>
+      </w:pPr>
+      <w:r>
+        <w:rPr>
+          <w:sz w:val="28"/>
+          <w:szCs w:val="28"/>
+        </w:rPr>
+        <w:t>Large migrations may require maintenance windows to avoid data inconsistency.</w:t>
+      </w:r>
+    </w:p>
+    <w:p>
+      <w:pPr>
+        <w:rPr>
+          <w:sz w:val="28"/>
+          <w:szCs w:val="28"/>
+        </w:rPr>
+      </w:pPr>
+    </w:p>
+    <w:p>
+      <w:pPr>
+        <w:pStyle w:val="ListParagraph"/>
+        <w:numPr>
+          <w:ilvl w:val="0"/>
+          <w:numId w:val="13"/>
+        </w:numPr>
+        <w:rPr>
+          <w:sz w:val="28"/>
+          <w:szCs w:val="28"/>
+        </w:rPr>
+      </w:pPr>
+      <w:r>
+        <w:rPr>
+          <w:sz w:val="28"/>
+          <w:szCs w:val="28"/>
+        </w:rPr>
+        <w:t>Logical vs. Physical Schema</w:t>
+      </w:r>
+      <w:r>
+        <w:rPr>
+          <w:sz w:val="28"/>
+          <w:szCs w:val="28"/>
+        </w:rPr>
+        <w:br/>
+        <w:t>• What is the Logical Schema in database design?</w:t>
+      </w:r>
+      <w:r>
+        <w:rPr>
+          <w:sz w:val="28"/>
+          <w:szCs w:val="28"/>
+        </w:rPr>
+        <w:br/>
+        <w:t>• What is the Physical Schema?</w:t>
+      </w:r>
+      <w:r>
+        <w:rPr>
+          <w:sz w:val="28"/>
+          <w:szCs w:val="28"/>
+        </w:rPr>
+        <w:br/>
+        <w:t>• What’s the difference between them?</w:t>
+      </w:r>
+      <w:r>
+        <w:rPr>
+          <w:sz w:val="28"/>
+          <w:szCs w:val="28"/>
+        </w:rPr>
+        <w:br/>
+        <w:t>• Why is it important to understand both?</w:t>
+      </w:r>
+      <w:r>
+        <w:rPr>
+          <w:sz w:val="28"/>
+          <w:szCs w:val="28"/>
+        </w:rPr>
+        <w:br/>
+        <w:t>• Example: Show how one entity (e.g., Student) would appear in both logical and physical schemas.</w:t>
+      </w:r>
+    </w:p>
+    <w:p>
+      <w:pPr>
+        <w:rPr>
+          <w:sz w:val="28"/>
+          <w:szCs w:val="28"/>
+        </w:rPr>
+      </w:pPr>
+    </w:p>
+    <w:p>
+      <w:pPr>
+        <w:rPr>
+          <w:b/>
+          <w:bCs/>
+          <w:sz w:val="28"/>
+          <w:szCs w:val="28"/>
+        </w:rPr>
+      </w:pPr>
+      <w:r>
+        <w:rPr>
+          <w:b/>
+          <w:bCs/>
+          <w:sz w:val="28"/>
+          <w:szCs w:val="28"/>
+        </w:rPr>
+        <w:t>1. Logical Schema</w:t>
+      </w:r>
+    </w:p>
+    <w:p>
+      <w:pPr>
+        <w:numPr>
+          <w:ilvl w:val="0"/>
+          <w:numId w:val="54"/>
+        </w:numPr>
+        <w:rPr>
+          <w:sz w:val="28"/>
+          <w:szCs w:val="28"/>
+        </w:rPr>
+      </w:pPr>
+      <w:r>
+        <w:rPr>
+          <w:b/>
+          <w:bCs/>
+          <w:sz w:val="28"/>
+          <w:szCs w:val="28"/>
+        </w:rPr>
+        <w:lastRenderedPageBreak/>
+        <w:t>Definition:</w:t>
+      </w:r>
+      <w:r>
+        <w:rPr>
+          <w:sz w:val="28"/>
+          <w:szCs w:val="28"/>
+        </w:rPr>
+        <w:br/>
+        <w:t xml:space="preserve">The logical schema defines the structure of the database </w:t>
+      </w:r>
+      <w:r>
+        <w:rPr>
+          <w:b/>
+          <w:bCs/>
+          <w:sz w:val="28"/>
+          <w:szCs w:val="28"/>
+        </w:rPr>
+        <w:t>without worrying about how it will be physically implemented</w:t>
+      </w:r>
+      <w:r>
+        <w:rPr>
+          <w:sz w:val="28"/>
+          <w:szCs w:val="28"/>
+        </w:rPr>
+        <w:t xml:space="preserve">. It focuses on </w:t>
+      </w:r>
+      <w:r>
+        <w:rPr>
+          <w:b/>
+          <w:bCs/>
+          <w:sz w:val="28"/>
+          <w:szCs w:val="28"/>
+        </w:rPr>
+        <w:t>what data is stored, the relationships between data, and constraints</w:t>
+      </w:r>
+      <w:r>
+        <w:rPr>
+          <w:sz w:val="28"/>
+          <w:szCs w:val="28"/>
+        </w:rPr>
+        <w:t>.</w:t>
+      </w:r>
+    </w:p>
+    <w:p>
+      <w:pPr>
+        <w:numPr>
+          <w:ilvl w:val="0"/>
+          <w:numId w:val="54"/>
+        </w:numPr>
+        <w:rPr>
+          <w:sz w:val="28"/>
+          <w:szCs w:val="28"/>
+        </w:rPr>
+      </w:pPr>
+      <w:r>
+        <w:rPr>
+          <w:b/>
+          <w:bCs/>
+          <w:sz w:val="28"/>
+          <w:szCs w:val="28"/>
+        </w:rPr>
+        <w:t>Characteristics:</w:t>
+      </w:r>
+    </w:p>
+    <w:p>
+      <w:pPr>
+        <w:numPr>
+          <w:ilvl w:val="1"/>
+          <w:numId w:val="54"/>
+        </w:numPr>
+        <w:rPr>
+          <w:sz w:val="28"/>
+          <w:szCs w:val="28"/>
+        </w:rPr>
+      </w:pPr>
+      <w:r>
+        <w:rPr>
+          <w:sz w:val="28"/>
+          <w:szCs w:val="28"/>
+        </w:rPr>
+        <w:t>Includes tables, fields, data types (conceptually), relationships, and constraints.</w:t>
+      </w:r>
+    </w:p>
+    <w:p>
+      <w:pPr>
+        <w:numPr>
+          <w:ilvl w:val="1"/>
+          <w:numId w:val="54"/>
+        </w:numPr>
+        <w:rPr>
+          <w:sz w:val="28"/>
+          <w:szCs w:val="28"/>
+        </w:rPr>
+      </w:pPr>
+      <w:r>
+        <w:rPr>
+          <w:sz w:val="28"/>
+          <w:szCs w:val="28"/>
+        </w:rPr>
+        <w:t>Database-independent (not tied to a specific DBMS).</w:t>
+      </w:r>
+    </w:p>
+    <w:p>
+      <w:pPr>
+        <w:numPr>
+          <w:ilvl w:val="1"/>
+          <w:numId w:val="54"/>
+        </w:numPr>
+        <w:rPr>
+          <w:sz w:val="28"/>
+          <w:szCs w:val="28"/>
+        </w:rPr>
+      </w:pPr>
+      <w:r>
+        <w:rPr>
+          <w:sz w:val="28"/>
+          <w:szCs w:val="28"/>
+        </w:rPr>
+        <w:t>Helps in designing and understanding the database structure from a business perspective.</w:t>
+      </w:r>
+    </w:p>
+    <w:p>
+      <w:pPr>
+        <w:rPr>
+          <w:sz w:val="28"/>
+          <w:szCs w:val="28"/>
+        </w:rPr>
+      </w:pPr>
+      <w:r>
+        <w:rPr>
+          <w:sz w:val="28"/>
+          <w:szCs w:val="28"/>
+        </w:rPr>
+        <w:pict w14:anchorId="641B94EE">
+          <v:rect id="_x0000_i1169" style="width:0;height:1.5pt" o:hralign="center" o:hrstd="t" o:hr="t" fillcolor="#a0a0a0" stroked="f"/>
+        </w:pict>
+      </w:r>
+    </w:p>
+    <w:p>
+      <w:pPr>
+        <w:rPr>
+          <w:b/>
+          <w:bCs/>
+          <w:sz w:val="28"/>
+          <w:szCs w:val="28"/>
+        </w:rPr>
+      </w:pPr>
+      <w:r>
+        <w:rPr>
+          <w:b/>
+          <w:bCs/>
+          <w:sz w:val="28"/>
+          <w:szCs w:val="28"/>
+        </w:rPr>
+        <w:t>2. Physical Schema</w:t>
+      </w:r>
+    </w:p>
+    <w:p>
+      <w:pPr>
+        <w:numPr>
+          <w:ilvl w:val="0"/>
+          <w:numId w:val="55"/>
+        </w:numPr>
+        <w:rPr>
+          <w:sz w:val="28"/>
+          <w:szCs w:val="28"/>
+        </w:rPr>
+      </w:pPr>
+      <w:r>
+        <w:rPr>
+          <w:b/>
+          <w:bCs/>
+          <w:sz w:val="28"/>
+          <w:szCs w:val="28"/>
+        </w:rPr>
+        <w:t>Definition:</w:t>
+      </w:r>
+      <w:r>
+        <w:rPr>
+          <w:sz w:val="28"/>
+          <w:szCs w:val="28"/>
+        </w:rPr>
+        <w:br/>
+        <w:t xml:space="preserve">The physical schema defines </w:t>
+      </w:r>
+      <w:r>
+        <w:rPr>
+          <w:b/>
+          <w:bCs/>
+          <w:sz w:val="28"/>
+          <w:szCs w:val="28"/>
+        </w:rPr>
+        <w:t xml:space="preserve">how data is </w:t>
+      </w:r>
+      <w:proofErr w:type="gramStart"/>
+      <w:r>
+        <w:rPr>
+          <w:b/>
+          <w:bCs/>
+          <w:sz w:val="28"/>
+          <w:szCs w:val="28"/>
+        </w:rPr>
+        <w:t>actually stored</w:t>
+      </w:r>
+      <w:proofErr w:type="gramEnd"/>
+      <w:r>
+        <w:rPr>
+          <w:b/>
+          <w:bCs/>
+          <w:sz w:val="28"/>
+          <w:szCs w:val="28"/>
+        </w:rPr>
+        <w:t xml:space="preserve"> in the database</w:t>
+      </w:r>
+      <w:r>
+        <w:rPr>
+          <w:sz w:val="28"/>
+          <w:szCs w:val="28"/>
+        </w:rPr>
+        <w:t>. It deals with performance, storage details, and implementation specifics.</w:t>
+      </w:r>
+    </w:p>
+    <w:p>
+      <w:pPr>
+        <w:numPr>
+          <w:ilvl w:val="0"/>
+          <w:numId w:val="55"/>
+        </w:numPr>
+        <w:rPr>
+          <w:sz w:val="28"/>
+          <w:szCs w:val="28"/>
+        </w:rPr>
+      </w:pPr>
+      <w:r>
+        <w:rPr>
+          <w:b/>
+          <w:bCs/>
+          <w:sz w:val="28"/>
+          <w:szCs w:val="28"/>
+        </w:rPr>
+        <w:t>Characteristics:</w:t>
+      </w:r>
+    </w:p>
+    <w:p>
+      <w:pPr>
+        <w:numPr>
+          <w:ilvl w:val="1"/>
+          <w:numId w:val="55"/>
+        </w:numPr>
+        <w:rPr>
+          <w:sz w:val="28"/>
+          <w:szCs w:val="28"/>
+        </w:rPr>
+      </w:pPr>
+      <w:r>
+        <w:rPr>
+          <w:sz w:val="28"/>
+          <w:szCs w:val="28"/>
+        </w:rPr>
+        <w:t>Includes file structures, indexes, partitions, storage paths, and actual data types in the DBMS.</w:t>
+      </w:r>
+    </w:p>
+    <w:p>
+      <w:pPr>
+        <w:numPr>
+          <w:ilvl w:val="1"/>
+          <w:numId w:val="55"/>
+        </w:numPr>
+        <w:rPr>
+          <w:sz w:val="28"/>
+          <w:szCs w:val="28"/>
+        </w:rPr>
+      </w:pPr>
+      <w:r>
+        <w:rPr>
+          <w:sz w:val="28"/>
+          <w:szCs w:val="28"/>
+        </w:rPr>
+        <w:t>Database-specific (depends on the DBMS like MySQL, Oracle, SQL Server).</w:t>
+      </w:r>
+    </w:p>
+    <w:p>
+      <w:pPr>
+        <w:numPr>
+          <w:ilvl w:val="1"/>
+          <w:numId w:val="55"/>
+        </w:numPr>
+        <w:rPr>
+          <w:sz w:val="28"/>
+          <w:szCs w:val="28"/>
+        </w:rPr>
+      </w:pPr>
+      <w:r>
+        <w:rPr>
+          <w:sz w:val="28"/>
+          <w:szCs w:val="28"/>
+        </w:rPr>
+        <w:t>Optimizes performance, storage, and retrieval efficiency.</w:t>
+      </w:r>
+    </w:p>
+    <w:p>
+      <w:pPr>
+        <w:rPr>
+          <w:sz w:val="28"/>
+          <w:szCs w:val="28"/>
+        </w:rPr>
+      </w:pPr>
+      <w:r>
+        <w:rPr>
+          <w:sz w:val="28"/>
+          <w:szCs w:val="28"/>
+        </w:rPr>
+        <w:pict w14:anchorId="112D5DE2">
+          <v:rect id="_x0000_i1170" style="width:0;height:1.5pt" o:hralign="center" o:hrstd="t" o:hr="t" fillcolor="#a0a0a0" stroked="f"/>
+        </w:pict>
+      </w:r>
+    </w:p>
+    <w:p>
+      <w:pPr>
+        <w:rPr>
+          <w:b/>
+          <w:bCs/>
+          <w:sz w:val="28"/>
+          <w:szCs w:val="28"/>
+        </w:rPr>
+      </w:pPr>
+      <w:r>
+        <w:rPr>
+          <w:b/>
+          <w:bCs/>
+          <w:sz w:val="28"/>
+          <w:szCs w:val="28"/>
+        </w:rPr>
+        <w:t>3. Key Differences</w:t>
+      </w:r>
+    </w:p>
+    <w:tbl>
+      <w:tblPr>
+        <w:tblW w:w="0" w:type="auto"/>
+        <w:tblCellSpacing w:w="15" w:type="dxa"/>
+        <w:tblCellMar>
+          <w:top w:w="15" w:type="dxa"/>
+          <w:left w:w="15" w:type="dxa"/>
+          <w:bottom w:w="15" w:type="dxa"/>
+          <w:right w:w="15" w:type="dxa"/>
+        </w:tblCellMar>
+        <w:tblLook w:val="04A0" w:firstRow="1" w:lastRow="0" w:firstColumn="1" w:lastColumn="0" w:noHBand="0" w:noVBand="1"/>
+      </w:tblPr>
+      <w:tblGrid>
+        <w:gridCol w:w="2016"/>
+        <w:gridCol w:w="3212"/>
+        <w:gridCol w:w="4132"/>
+      </w:tblGrid>
+      <w:tr>
+        <w:trPr>
+          <w:tblHeader/>
+          <w:tblCellSpacing w:w="15" w:type="dxa"/>
+        </w:trPr>
+        <w:tc>
+          <w:tcPr>
+            <w:tcW w:w="0" w:type="auto"/>
+            <w:vAlign w:val="center"/>
+            <w:hideMark/>
+          </w:tcPr>
+          <w:p>
+            <w:pPr>
+              <w:rPr>
+                <w:b/>
+                <w:bCs/>
+                <w:sz w:val="28"/>
+                <w:szCs w:val="28"/>
+              </w:rPr>
+            </w:pPr>
+            <w:r>
+              <w:rPr>
+                <w:b/>
+                <w:bCs/>
+                <w:sz w:val="28"/>
+                <w:szCs w:val="28"/>
+              </w:rPr>
+              <w:lastRenderedPageBreak/>
+              <w:t>Feature</w:t>
+            </w:r>
+          </w:p>
+        </w:tc>
+        <w:tc>
+          <w:tcPr>
+            <w:tcW w:w="0" w:type="auto"/>
+            <w:vAlign w:val="center"/>
+            <w:hideMark/>
+          </w:tcPr>
+          <w:p>
+            <w:pPr>
+              <w:rPr>
+                <w:b/>
+                <w:bCs/>
+                <w:sz w:val="28"/>
+                <w:szCs w:val="28"/>
+              </w:rPr>
+            </w:pPr>
+            <w:r>
+              <w:rPr>
+                <w:b/>
+                <w:bCs/>
+                <w:sz w:val="28"/>
+                <w:szCs w:val="28"/>
+              </w:rPr>
+              <w:t>Logical Schema</w:t>
+            </w:r>
+          </w:p>
+        </w:tc>
+        <w:tc>
+          <w:tcPr>
+            <w:tcW w:w="0" w:type="auto"/>
+            <w:vAlign w:val="center"/>
+            <w:hideMark/>
+          </w:tcPr>
+          <w:p>
+            <w:pPr>
+              <w:rPr>
+                <w:b/>
+                <w:bCs/>
+                <w:sz w:val="28"/>
+                <w:szCs w:val="28"/>
+              </w:rPr>
+            </w:pPr>
+            <w:r>
+              <w:rPr>
+                <w:b/>
+                <w:bCs/>
+                <w:sz w:val="28"/>
+                <w:szCs w:val="28"/>
+              </w:rPr>
+              <w:t>Physical Schema</w:t>
+            </w:r>
+          </w:p>
+        </w:tc>
+      </w:tr>
+      <w:tr>
+        <w:trPr>
+          <w:tblCellSpacing w:w="15" w:type="dxa"/>
+        </w:trPr>
+        <w:tc>
+          <w:tcPr>
+            <w:tcW w:w="0" w:type="auto"/>
+            <w:vAlign w:val="center"/>
+            <w:hideMark/>
+          </w:tcPr>
+          <w:p>
+            <w:pPr>
+              <w:rPr>
+                <w:sz w:val="28"/>
+                <w:szCs w:val="28"/>
+              </w:rPr>
+            </w:pPr>
+            <w:r>
+              <w:rPr>
+                <w:sz w:val="28"/>
+                <w:szCs w:val="28"/>
+              </w:rPr>
+              <w:t>Focus</w:t>
+            </w:r>
+          </w:p>
+        </w:tc>
+        <w:tc>
+          <w:tcPr>
+            <w:tcW w:w="0" w:type="auto"/>
+            <w:vAlign w:val="center"/>
+            <w:hideMark/>
+          </w:tcPr>
+          <w:p>
+            <w:pPr>
+              <w:rPr>
+                <w:sz w:val="28"/>
+                <w:szCs w:val="28"/>
+              </w:rPr>
+            </w:pPr>
+            <w:r>
+              <w:rPr>
+                <w:sz w:val="28"/>
+                <w:szCs w:val="28"/>
+              </w:rPr>
+              <w:t>What data is stored and relationships</w:t>
+            </w:r>
+          </w:p>
+        </w:tc>
+        <w:tc>
+          <w:tcPr>
+            <w:tcW w:w="0" w:type="auto"/>
+            <w:vAlign w:val="center"/>
+            <w:hideMark/>
+          </w:tcPr>
+          <w:p>
+            <w:pPr>
+              <w:rPr>
+                <w:sz w:val="28"/>
+                <w:szCs w:val="28"/>
+              </w:rPr>
+            </w:pPr>
+            <w:r>
+              <w:rPr>
+                <w:sz w:val="28"/>
+                <w:szCs w:val="28"/>
+              </w:rPr>
+              <w:t>How data is stored and accessed</w:t>
+            </w:r>
+          </w:p>
+        </w:tc>
+      </w:tr>
+      <w:tr>
+        <w:trPr>
+          <w:tblCellSpacing w:w="15" w:type="dxa"/>
+        </w:trPr>
+        <w:tc>
+          <w:tcPr>
+            <w:tcW w:w="0" w:type="auto"/>
+            <w:vAlign w:val="center"/>
+            <w:hideMark/>
+          </w:tcPr>
+          <w:p>
+            <w:pPr>
+              <w:rPr>
+                <w:sz w:val="28"/>
+                <w:szCs w:val="28"/>
+              </w:rPr>
+            </w:pPr>
+            <w:r>
+              <w:rPr>
+                <w:sz w:val="28"/>
+                <w:szCs w:val="28"/>
+              </w:rPr>
+              <w:t>Level</w:t>
+            </w:r>
+          </w:p>
+        </w:tc>
+        <w:tc>
+          <w:tcPr>
+            <w:tcW w:w="0" w:type="auto"/>
+            <w:vAlign w:val="center"/>
+            <w:hideMark/>
+          </w:tcPr>
+          <w:p>
+            <w:pPr>
+              <w:rPr>
+                <w:sz w:val="28"/>
+                <w:szCs w:val="28"/>
+              </w:rPr>
+            </w:pPr>
+            <w:r>
+              <w:rPr>
+                <w:sz w:val="28"/>
+                <w:szCs w:val="28"/>
+              </w:rPr>
+              <w:t>Conceptual / abstract</w:t>
+            </w:r>
+          </w:p>
+        </w:tc>
+        <w:tc>
+          <w:tcPr>
+            <w:tcW w:w="0" w:type="auto"/>
+            <w:vAlign w:val="center"/>
+            <w:hideMark/>
+          </w:tcPr>
+          <w:p>
+            <w:pPr>
+              <w:rPr>
+                <w:sz w:val="28"/>
+                <w:szCs w:val="28"/>
+              </w:rPr>
+            </w:pPr>
+            <w:r>
+              <w:rPr>
+                <w:sz w:val="28"/>
+                <w:szCs w:val="28"/>
+              </w:rPr>
+              <w:t>Implementation / concrete</w:t>
+            </w:r>
+          </w:p>
+        </w:tc>
+      </w:tr>
+      <w:tr>
+        <w:trPr>
+          <w:tblCellSpacing w:w="15" w:type="dxa"/>
+        </w:trPr>
+        <w:tc>
+          <w:tcPr>
+            <w:tcW w:w="0" w:type="auto"/>
+            <w:vAlign w:val="center"/>
+            <w:hideMark/>
+          </w:tcPr>
+          <w:p>
+            <w:pPr>
+              <w:rPr>
+                <w:sz w:val="28"/>
+                <w:szCs w:val="28"/>
+              </w:rPr>
+            </w:pPr>
+            <w:r>
+              <w:rPr>
+                <w:sz w:val="28"/>
+                <w:szCs w:val="28"/>
+              </w:rPr>
+              <w:t>DBMS Dependency</w:t>
+            </w:r>
+          </w:p>
+        </w:tc>
+        <w:tc>
+          <w:tcPr>
+            <w:tcW w:w="0" w:type="auto"/>
+            <w:vAlign w:val="center"/>
+            <w:hideMark/>
+          </w:tcPr>
+          <w:p>
+            <w:pPr>
+              <w:rPr>
+                <w:sz w:val="28"/>
+                <w:szCs w:val="28"/>
+              </w:rPr>
+            </w:pPr>
+            <w:r>
+              <w:rPr>
+                <w:sz w:val="28"/>
+                <w:szCs w:val="28"/>
+              </w:rPr>
+              <w:t>Independent</w:t>
+            </w:r>
+          </w:p>
+        </w:tc>
+        <w:tc>
+          <w:tcPr>
+            <w:tcW w:w="0" w:type="auto"/>
+            <w:vAlign w:val="center"/>
+            <w:hideMark/>
+          </w:tcPr>
+          <w:p>
+            <w:pPr>
+              <w:rPr>
+                <w:sz w:val="28"/>
+                <w:szCs w:val="28"/>
+              </w:rPr>
+            </w:pPr>
+            <w:r>
+              <w:rPr>
+                <w:sz w:val="28"/>
+                <w:szCs w:val="28"/>
+              </w:rPr>
+              <w:t>Dependent</w:t>
+            </w:r>
+          </w:p>
+        </w:tc>
+      </w:tr>
+      <w:tr>
+        <w:trPr>
+          <w:tblCellSpacing w:w="15" w:type="dxa"/>
+        </w:trPr>
+        <w:tc>
+          <w:tcPr>
+            <w:tcW w:w="0" w:type="auto"/>
+            <w:vAlign w:val="center"/>
+            <w:hideMark/>
+          </w:tcPr>
+          <w:p>
+            <w:pPr>
+              <w:rPr>
+                <w:sz w:val="28"/>
+                <w:szCs w:val="28"/>
+              </w:rPr>
+            </w:pPr>
+            <w:r>
+              <w:rPr>
+                <w:sz w:val="28"/>
+                <w:szCs w:val="28"/>
+              </w:rPr>
+              <w:t>Components</w:t>
+            </w:r>
+          </w:p>
+        </w:tc>
+        <w:tc>
+          <w:tcPr>
+            <w:tcW w:w="0" w:type="auto"/>
+            <w:vAlign w:val="center"/>
+            <w:hideMark/>
+          </w:tcPr>
+          <w:p>
+            <w:pPr>
+              <w:rPr>
+                <w:sz w:val="28"/>
+                <w:szCs w:val="28"/>
+              </w:rPr>
+            </w:pPr>
+            <w:r>
+              <w:rPr>
+                <w:sz w:val="28"/>
+                <w:szCs w:val="28"/>
+              </w:rPr>
+              <w:t>Tables, fields, relationships, constraints</w:t>
+            </w:r>
+          </w:p>
+        </w:tc>
+        <w:tc>
+          <w:tcPr>
+            <w:tcW w:w="0" w:type="auto"/>
+            <w:vAlign w:val="center"/>
+            <w:hideMark/>
+          </w:tcPr>
+          <w:p>
+            <w:pPr>
+              <w:rPr>
+                <w:sz w:val="28"/>
+                <w:szCs w:val="28"/>
+              </w:rPr>
+            </w:pPr>
+            <w:r>
+              <w:rPr>
+                <w:sz w:val="28"/>
+                <w:szCs w:val="28"/>
+              </w:rPr>
+              <w:t>Storage details, indexes, partitions, actual data types</w:t>
+            </w:r>
+          </w:p>
+        </w:tc>
+      </w:tr>
+      <w:tr>
+        <w:trPr>
+          <w:tblCellSpacing w:w="15" w:type="dxa"/>
+        </w:trPr>
+        <w:tc>
+          <w:tcPr>
+            <w:tcW w:w="0" w:type="auto"/>
+            <w:vAlign w:val="center"/>
+            <w:hideMark/>
+          </w:tcPr>
+          <w:p>
+            <w:pPr>
+              <w:rPr>
+                <w:sz w:val="28"/>
+                <w:szCs w:val="28"/>
+              </w:rPr>
+            </w:pPr>
+            <w:r>
+              <w:rPr>
+                <w:sz w:val="28"/>
+                <w:szCs w:val="28"/>
+              </w:rPr>
+              <w:t>Purpose</w:t>
+            </w:r>
+          </w:p>
+        </w:tc>
+        <w:tc>
+          <w:tcPr>
+            <w:tcW w:w="0" w:type="auto"/>
+            <w:vAlign w:val="center"/>
+            <w:hideMark/>
+          </w:tcPr>
+          <w:p>
+            <w:pPr>
+              <w:rPr>
+                <w:sz w:val="28"/>
+                <w:szCs w:val="28"/>
+              </w:rPr>
+            </w:pPr>
+            <w:r>
+              <w:rPr>
+                <w:sz w:val="28"/>
+                <w:szCs w:val="28"/>
+              </w:rPr>
+              <w:t>Understand database structure &amp; rules</w:t>
+            </w:r>
+          </w:p>
+        </w:tc>
+        <w:tc>
+          <w:tcPr>
+            <w:tcW w:w="0" w:type="auto"/>
+            <w:vAlign w:val="center"/>
+            <w:hideMark/>
+          </w:tcPr>
+          <w:p>
+            <w:pPr>
+              <w:rPr>
+                <w:sz w:val="28"/>
+                <w:szCs w:val="28"/>
+              </w:rPr>
+            </w:pPr>
+            <w:r>
+              <w:rPr>
+                <w:sz w:val="28"/>
+                <w:szCs w:val="28"/>
+              </w:rPr>
+              <w:t>Optimize performance and storage</w:t>
+            </w:r>
+          </w:p>
+        </w:tc>
+      </w:tr>
+    </w:tbl>
+    <w:p>
+      <w:pPr>
+        <w:rPr>
+          <w:sz w:val="28"/>
+          <w:szCs w:val="28"/>
+        </w:rPr>
+      </w:pPr>
+      <w:r>
+        <w:rPr>
+          <w:sz w:val="28"/>
+          <w:szCs w:val="28"/>
+        </w:rPr>
+        <w:pict w14:anchorId="14775E67">
+          <v:rect id="_x0000_i1171" style="width:0;height:1.5pt" o:hralign="center" o:hrstd="t" o:hr="t" fillcolor="#a0a0a0" stroked="f"/>
+        </w:pict>
+      </w:r>
+    </w:p>
+    <w:p>
+      <w:pPr>
+        <w:rPr>
+          <w:b/>
+          <w:bCs/>
+          <w:sz w:val="28"/>
+          <w:szCs w:val="28"/>
+        </w:rPr>
+      </w:pPr>
+      <w:r>
+        <w:rPr>
+          <w:b/>
+          <w:bCs/>
+          <w:sz w:val="28"/>
+          <w:szCs w:val="28"/>
+        </w:rPr>
+        <w:t>4. Why Understanding Both is Important</w:t>
+      </w:r>
+    </w:p>
+    <w:p>
+      <w:pPr>
+        <w:numPr>
+          <w:ilvl w:val="0"/>
+          <w:numId w:val="56"/>
+        </w:numPr>
+        <w:rPr>
+          <w:sz w:val="28"/>
+          <w:szCs w:val="28"/>
+        </w:rPr>
+      </w:pPr>
+      <w:r>
+        <w:rPr>
+          <w:b/>
+          <w:bCs/>
+          <w:sz w:val="28"/>
+          <w:szCs w:val="28"/>
+        </w:rPr>
+        <w:t>Logical Schema:</w:t>
+      </w:r>
+      <w:r>
+        <w:rPr>
+          <w:sz w:val="28"/>
+          <w:szCs w:val="28"/>
+        </w:rPr>
+        <w:t xml:space="preserve"> Ensures the database accurately models business rules and relationships.</w:t>
+      </w:r>
+    </w:p>
+    <w:p>
+      <w:pPr>
+        <w:numPr>
+          <w:ilvl w:val="0"/>
+          <w:numId w:val="56"/>
+        </w:numPr>
+        <w:rPr>
+          <w:sz w:val="28"/>
+          <w:szCs w:val="28"/>
+        </w:rPr>
+      </w:pPr>
+      <w:r>
+        <w:rPr>
+          <w:b/>
+          <w:bCs/>
+          <w:sz w:val="28"/>
+          <w:szCs w:val="28"/>
+        </w:rPr>
+        <w:t>Physical Schema:</w:t>
+      </w:r>
+      <w:r>
+        <w:rPr>
+          <w:sz w:val="28"/>
+          <w:szCs w:val="28"/>
+        </w:rPr>
+        <w:t xml:space="preserve"> Ensures the database runs efficiently and uses resources wisely.</w:t>
+      </w:r>
+    </w:p>
+    <w:p>
+      <w:pPr>
+        <w:numPr>
+          <w:ilvl w:val="0"/>
+          <w:numId w:val="56"/>
+        </w:numPr>
+        <w:rPr>
+          <w:sz w:val="28"/>
+          <w:szCs w:val="28"/>
+        </w:rPr>
+      </w:pPr>
+      <w:r>
+        <w:rPr>
+          <w:sz w:val="28"/>
+          <w:szCs w:val="28"/>
+        </w:rPr>
+        <w:t xml:space="preserve">Understanding both helps </w:t>
+      </w:r>
+      <w:r>
+        <w:rPr>
+          <w:b/>
+          <w:bCs/>
+          <w:sz w:val="28"/>
+          <w:szCs w:val="28"/>
+        </w:rPr>
+        <w:t>bridge business requirements with technical implementation</w:t>
+      </w:r>
+      <w:r>
+        <w:rPr>
+          <w:sz w:val="28"/>
+          <w:szCs w:val="28"/>
+        </w:rPr>
+        <w:t>.</w:t>
+      </w:r>
+    </w:p>
+    <w:p>
+      <w:pPr>
+        <w:rPr>
+          <w:sz w:val="28"/>
+          <w:szCs w:val="28"/>
+        </w:rPr>
+      </w:pPr>
+      <w:r>
+        <w:rPr>
+          <w:sz w:val="28"/>
+          <w:szCs w:val="28"/>
+        </w:rPr>
+        <w:pict w14:anchorId="426D4AD8">
+          <v:rect id="_x0000_i1172" style="width:0;height:1.5pt" o:hralign="center" o:hrstd="t" o:hr="t" fillcolor="#a0a0a0" stroked="f"/>
+        </w:pict>
+      </w:r>
+    </w:p>
+    <w:p>
+      <w:pPr>
+        <w:rPr>
+          <w:b/>
+          <w:bCs/>
+          <w:sz w:val="28"/>
+          <w:szCs w:val="28"/>
+        </w:rPr>
+      </w:pPr>
+      <w:r>
+        <w:rPr>
+          <w:b/>
+          <w:bCs/>
+          <w:sz w:val="28"/>
+          <w:szCs w:val="28"/>
+        </w:rPr>
+        <w:t>5. Example: Student Entity</w:t>
+      </w:r>
+    </w:p>
+    <w:p>
+      <w:pPr>
+        <w:rPr>
+          <w:sz w:val="28"/>
+          <w:szCs w:val="28"/>
+        </w:rPr>
+      </w:pPr>
+      <w:r>
+        <w:rPr>
+          <w:b/>
+          <w:bCs/>
+          <w:sz w:val="28"/>
+          <w:szCs w:val="28"/>
+        </w:rPr>
+        <w:t>Logical Schema (conceptual, DBMS-independent):</w:t>
+      </w:r>
+    </w:p>
+    <w:tbl>
+      <w:tblPr>
+        <w:tblW w:w="0" w:type="auto"/>
+        <w:tblCellSpacing w:w="15" w:type="dxa"/>
+        <w:tblCellMar>
+          <w:top w:w="15" w:type="dxa"/>
+          <w:left w:w="15" w:type="dxa"/>
+          <w:bottom w:w="15" w:type="dxa"/>
+          <w:right w:w="15" w:type="dxa"/>
+        </w:tblCellMar>
+        <w:tblLook w:val="04A0" w:firstRow="1" w:lastRow="0" w:firstColumn="1" w:lastColumn="0" w:noHBand="0" w:noVBand="1"/>
+      </w:tblPr>
+      <w:tblGrid>
+        <w:gridCol w:w="1978"/>
+      </w:tblGrid>
+      <w:tr>
+        <w:trPr>
+          <w:tblHeader/>
+          <w:tblCellSpacing w:w="15" w:type="dxa"/>
+        </w:trPr>
+        <w:tc>
+          <w:tcPr>
+            <w:tcW w:w="0" w:type="auto"/>
+            <w:vAlign w:val="center"/>
+            <w:hideMark/>
+          </w:tcPr>
+          <w:p>
+            <w:pPr>
+              <w:rPr>
+                <w:b/>
+                <w:bCs/>
+                <w:sz w:val="28"/>
+                <w:szCs w:val="28"/>
+              </w:rPr>
+            </w:pPr>
+            <w:r>
+              <w:rPr>
+                <w:b/>
+                <w:bCs/>
+                <w:sz w:val="28"/>
+                <w:szCs w:val="28"/>
+              </w:rPr>
+              <w:t>Entity: Student</w:t>
+            </w:r>
+          </w:p>
+        </w:tc>
+      </w:tr>
+      <w:tr>
+        <w:trPr>
+          <w:tblCellSpacing w:w="15" w:type="dxa"/>
+        </w:trPr>
+        <w:tc>
+          <w:tcPr>
+            <w:tcW w:w="0" w:type="auto"/>
+            <w:vAlign w:val="center"/>
+            <w:hideMark/>
+          </w:tcPr>
+          <w:p>
+            <w:pPr>
+              <w:rPr>
+                <w:sz w:val="28"/>
+                <w:szCs w:val="28"/>
+              </w:rPr>
+            </w:pPr>
+            <w:proofErr w:type="spellStart"/>
+            <w:r>
+              <w:rPr>
+                <w:sz w:val="28"/>
+                <w:szCs w:val="28"/>
+              </w:rPr>
+              <w:t>StudentID</w:t>
+            </w:r>
+            <w:proofErr w:type="spellEnd"/>
+            <w:r>
+              <w:rPr>
+                <w:sz w:val="28"/>
+                <w:szCs w:val="28"/>
+              </w:rPr>
+              <w:t xml:space="preserve"> (PK)</w:t>
+            </w:r>
+          </w:p>
+        </w:tc>
+      </w:tr>
+      <w:tr>
+        <w:trPr>
+          <w:tblCellSpacing w:w="15" w:type="dxa"/>
+        </w:trPr>
+        <w:tc>
+          <w:tcPr>
+            <w:tcW w:w="0" w:type="auto"/>
+            <w:vAlign w:val="center"/>
+            <w:hideMark/>
+          </w:tcPr>
+          <w:p>
+            <w:pPr>
+              <w:rPr>
+                <w:sz w:val="28"/>
+                <w:szCs w:val="28"/>
+              </w:rPr>
+            </w:pPr>
+            <w:r>
+              <w:rPr>
+                <w:sz w:val="28"/>
+                <w:szCs w:val="28"/>
+              </w:rPr>
+              <w:t>Name</w:t>
+            </w:r>
+          </w:p>
+        </w:tc>
+      </w:tr>
+      <w:tr>
+        <w:trPr>
+          <w:tblCellSpacing w:w="15" w:type="dxa"/>
+        </w:trPr>
+        <w:tc>
+          <w:tcPr>
+            <w:tcW w:w="0" w:type="auto"/>
+            <w:vAlign w:val="center"/>
+            <w:hideMark/>
+          </w:tcPr>
+          <w:p>
+            <w:pPr>
+              <w:rPr>
+                <w:sz w:val="28"/>
+                <w:szCs w:val="28"/>
+              </w:rPr>
+            </w:pPr>
+            <w:r>
+              <w:rPr>
+                <w:sz w:val="28"/>
+                <w:szCs w:val="28"/>
+              </w:rPr>
+              <w:lastRenderedPageBreak/>
+              <w:t>Email</w:t>
+            </w:r>
+          </w:p>
+        </w:tc>
+      </w:tr>
+      <w:tr>
+        <w:trPr>
+          <w:tblCellSpacing w:w="15" w:type="dxa"/>
+        </w:trPr>
+        <w:tc>
+          <w:tcPr>
+            <w:tcW w:w="0" w:type="auto"/>
+            <w:vAlign w:val="center"/>
+            <w:hideMark/>
+          </w:tcPr>
+          <w:p>
+            <w:pPr>
+              <w:rPr>
+                <w:sz w:val="28"/>
+                <w:szCs w:val="28"/>
+              </w:rPr>
+            </w:pPr>
+            <w:proofErr w:type="spellStart"/>
+            <w:r>
+              <w:rPr>
+                <w:sz w:val="28"/>
+                <w:szCs w:val="28"/>
+              </w:rPr>
+              <w:t>DateOfBirth</w:t>
+            </w:r>
+            <w:proofErr w:type="spellEnd"/>
+          </w:p>
+        </w:tc>
+      </w:tr>
+      <w:tr>
+        <w:trPr>
+          <w:tblCellSpacing w:w="15" w:type="dxa"/>
+        </w:trPr>
+        <w:tc>
+          <w:tcPr>
+            <w:tcW w:w="0" w:type="auto"/>
+            <w:vAlign w:val="center"/>
+            <w:hideMark/>
+          </w:tcPr>
+          <w:p>
+            <w:pPr>
+              <w:rPr>
+                <w:sz w:val="28"/>
+                <w:szCs w:val="28"/>
+              </w:rPr>
+            </w:pPr>
+            <w:r>
+              <w:rPr>
+                <w:sz w:val="28"/>
+                <w:szCs w:val="28"/>
+              </w:rPr>
+              <w:t>Major</w:t>
+            </w:r>
+          </w:p>
+        </w:tc>
+      </w:tr>
+    </w:tbl>
+    <w:p>
+      <w:pPr>
+        <w:numPr>
+          <w:ilvl w:val="0"/>
+          <w:numId w:val="57"/>
+        </w:numPr>
+        <w:rPr>
+          <w:sz w:val="28"/>
+          <w:szCs w:val="28"/>
+        </w:rPr>
+      </w:pPr>
+      <w:r>
+        <w:rPr>
+          <w:sz w:val="28"/>
+          <w:szCs w:val="28"/>
+        </w:rPr>
+        <w:t xml:space="preserve">Relationships: A Student </w:t>
+      </w:r>
+      <w:r>
+        <w:rPr>
+          <w:b/>
+          <w:bCs/>
+          <w:sz w:val="28"/>
+          <w:szCs w:val="28"/>
+        </w:rPr>
+        <w:t>enrolls in</w:t>
+      </w:r>
+      <w:r>
+        <w:rPr>
+          <w:sz w:val="28"/>
+          <w:szCs w:val="28"/>
+        </w:rPr>
+        <w:t xml:space="preserve"> Courses (many-to-many).</w:t>
+      </w:r>
+    </w:p>
+    <w:p>
+      <w:pPr>
+        <w:numPr>
+          <w:ilvl w:val="0"/>
+          <w:numId w:val="57"/>
+        </w:numPr>
+        <w:rPr>
+          <w:sz w:val="28"/>
+          <w:szCs w:val="28"/>
+        </w:rPr>
+      </w:pPr>
+      <w:r>
+        <w:rPr>
+          <w:sz w:val="28"/>
+          <w:szCs w:val="28"/>
+        </w:rPr>
+        <w:t xml:space="preserve">Constraints: </w:t>
+      </w:r>
+      <w:proofErr w:type="spellStart"/>
+      <w:r>
+        <w:rPr>
+          <w:sz w:val="28"/>
+          <w:szCs w:val="28"/>
+        </w:rPr>
+        <w:t>StudentID</w:t>
+      </w:r>
+      <w:proofErr w:type="spellEnd"/>
+      <w:r>
+        <w:rPr>
+          <w:sz w:val="28"/>
+          <w:szCs w:val="28"/>
+        </w:rPr>
+        <w:t xml:space="preserve"> is unique, Email is unique.</w:t>
+      </w:r>
+    </w:p>
+    <w:p>
+      <w:pPr>
+        <w:rPr>
+          <w:sz w:val="28"/>
+          <w:szCs w:val="28"/>
+        </w:rPr>
+      </w:pPr>
+      <w:r>
+        <w:rPr>
+          <w:b/>
+          <w:bCs/>
+          <w:sz w:val="28"/>
+          <w:szCs w:val="28"/>
+        </w:rPr>
+        <w:t>Physical Schema (DBMS-specific, implementation details):</w:t>
+      </w:r>
+    </w:p>
+    <w:p>
+      <w:pPr>
+        <w:rPr>
+          <w:sz w:val="28"/>
+          <w:szCs w:val="28"/>
+        </w:rPr>
+      </w:pPr>
+      <w:r>
+        <w:rPr>
+          <w:sz w:val="28"/>
+          <w:szCs w:val="28"/>
+        </w:rPr>
+        <w:t>CREATE TABLE Student (</w:t>
+      </w:r>
+    </w:p>
+    <w:p>
+      <w:pPr>
+        <w:rPr>
+          <w:sz w:val="28"/>
+          <w:szCs w:val="28"/>
+        </w:rPr>
+      </w:pPr>
+      <w:r>
+        <w:rPr>
+          <w:sz w:val="28"/>
+          <w:szCs w:val="28"/>
+        </w:rPr>
+        <w:t xml:space="preserve">    </w:t>
+      </w:r>
+      <w:proofErr w:type="spellStart"/>
+      <w:r>
+        <w:rPr>
+          <w:sz w:val="28"/>
+          <w:szCs w:val="28"/>
+        </w:rPr>
+        <w:t>StudentID</w:t>
+      </w:r>
+      <w:proofErr w:type="spellEnd"/>
+      <w:r>
+        <w:rPr>
+          <w:sz w:val="28"/>
+          <w:szCs w:val="28"/>
+        </w:rPr>
+        <w:t xml:space="preserve"> INT AUTO_INCREMENT PRIMARY KEY,</w:t>
+      </w:r>
+    </w:p>
+    <w:p>
+      <w:pPr>
+        <w:rPr>
+          <w:sz w:val="28"/>
+          <w:szCs w:val="28"/>
+        </w:rPr>
+      </w:pPr>
+      <w:r>
+        <w:rPr>
+          <w:sz w:val="28"/>
+          <w:szCs w:val="28"/>
+        </w:rPr>
+        <w:t xml:space="preserve">    Name </w:t>
+      </w:r>
+      <w:proofErr w:type="gramStart"/>
+      <w:r>
+        <w:rPr>
+          <w:sz w:val="28"/>
+          <w:szCs w:val="28"/>
+        </w:rPr>
+        <w:t>VARCHAR(</w:t>
+      </w:r>
+      <w:proofErr w:type="gramEnd"/>
+      <w:r>
+        <w:rPr>
+          <w:sz w:val="28"/>
+          <w:szCs w:val="28"/>
+        </w:rPr>
+        <w:t>100) NOT NULL,</w:t>
+      </w:r>
+    </w:p>
+    <w:p>
+      <w:pPr>
+        <w:rPr>
+          <w:sz w:val="28"/>
+          <w:szCs w:val="28"/>
+        </w:rPr>
+      </w:pPr>
+      <w:r>
+        <w:rPr>
+          <w:sz w:val="28"/>
+          <w:szCs w:val="28"/>
+        </w:rPr>
+        <w:t xml:space="preserve">    Email </w:t>
+      </w:r>
+      <w:proofErr w:type="gramStart"/>
+      <w:r>
+        <w:rPr>
+          <w:sz w:val="28"/>
+          <w:szCs w:val="28"/>
+        </w:rPr>
+        <w:t>VARCHAR(</w:t>
+      </w:r>
+      <w:proofErr w:type="gramEnd"/>
+      <w:r>
+        <w:rPr>
+          <w:sz w:val="28"/>
+          <w:szCs w:val="28"/>
+        </w:rPr>
+        <w:t>255) UNIQUE NOT NULL,</w:t>
+      </w:r>
+    </w:p>
+    <w:p>
+      <w:pPr>
+        <w:rPr>
+          <w:sz w:val="28"/>
+          <w:szCs w:val="28"/>
+        </w:rPr>
+      </w:pPr>
+      <w:r>
+        <w:rPr>
+          <w:sz w:val="28"/>
+          <w:szCs w:val="28"/>
+        </w:rPr>
+        <w:t xml:space="preserve">    </w:t>
+      </w:r>
+      <w:proofErr w:type="spellStart"/>
+      <w:r>
+        <w:rPr>
+          <w:sz w:val="28"/>
+          <w:szCs w:val="28"/>
+        </w:rPr>
+        <w:t>DateOfBirth</w:t>
+      </w:r>
+      <w:proofErr w:type="spellEnd"/>
+      <w:r>
+        <w:rPr>
+          <w:sz w:val="28"/>
+          <w:szCs w:val="28"/>
+        </w:rPr>
+        <w:t xml:space="preserve"> DATE,</w:t>
+      </w:r>
+    </w:p>
+    <w:p>
+      <w:pPr>
+        <w:rPr>
+          <w:sz w:val="28"/>
+          <w:szCs w:val="28"/>
+        </w:rPr>
+      </w:pPr>
+      <w:r>
+        <w:rPr>
+          <w:sz w:val="28"/>
+          <w:szCs w:val="28"/>
+        </w:rPr>
+        <w:t xml:space="preserve">    Major </w:t>
+      </w:r>
+      <w:proofErr w:type="gramStart"/>
+      <w:r>
+        <w:rPr>
+          <w:sz w:val="28"/>
+          <w:szCs w:val="28"/>
+        </w:rPr>
+        <w:t>VARCHAR(</w:t>
+      </w:r>
+      <w:proofErr w:type="gramEnd"/>
+      <w:r>
+        <w:rPr>
+          <w:sz w:val="28"/>
+          <w:szCs w:val="28"/>
+        </w:rPr>
+        <w:t>50),</w:t>
+      </w:r>
+    </w:p>
+    <w:p>
+      <w:pPr>
+        <w:rPr>
+          <w:sz w:val="28"/>
+          <w:szCs w:val="28"/>
+        </w:rPr>
+      </w:pPr>
+      <w:r>
+        <w:rPr>
+          <w:sz w:val="28"/>
+          <w:szCs w:val="28"/>
+        </w:rPr>
+        <w:t xml:space="preserve">    INDEX </w:t>
+      </w:r>
+      <w:proofErr w:type="spellStart"/>
+      <w:r>
+        <w:rPr>
+          <w:sz w:val="28"/>
+          <w:szCs w:val="28"/>
+        </w:rPr>
+        <w:t>idx_major</w:t>
+      </w:r>
+      <w:proofErr w:type="spellEnd"/>
+      <w:r>
+        <w:rPr>
+          <w:sz w:val="28"/>
+          <w:szCs w:val="28"/>
+        </w:rPr>
+        <w:t xml:space="preserve"> (Major)</w:t>
+      </w:r>
+    </w:p>
+    <w:p>
+      <w:pPr>
+        <w:rPr>
+          <w:sz w:val="28"/>
+          <w:szCs w:val="28"/>
+        </w:rPr>
+      </w:pPr>
+      <w:r>
+        <w:rPr>
+          <w:sz w:val="28"/>
+          <w:szCs w:val="28"/>
+        </w:rPr>
+        <w:t>) ENGINE=</w:t>
+      </w:r>
+      <w:proofErr w:type="spellStart"/>
+      <w:r>
+        <w:rPr>
+          <w:sz w:val="28"/>
+          <w:szCs w:val="28"/>
+        </w:rPr>
+        <w:t>InnoDB</w:t>
+      </w:r>
+      <w:proofErr w:type="spellEnd"/>
+    </w:p>
+    <w:p>
+      <w:pPr>
+        <w:rPr>
+          <w:sz w:val="28"/>
+          <w:szCs w:val="28"/>
+        </w:rPr>
+      </w:pPr>
+      <w:r>
+        <w:rPr>
+          <w:sz w:val="28"/>
+          <w:szCs w:val="28"/>
+        </w:rPr>
+        <w:t xml:space="preserve">  DEFAULT CHARSET=</w:t>
+      </w:r>
+      <w:proofErr w:type="gramStart"/>
+      <w:r>
+        <w:rPr>
+          <w:sz w:val="28"/>
+          <w:szCs w:val="28"/>
+        </w:rPr>
+        <w:t>utf8mb4;</w:t>
+      </w:r>
+      <w:proofErr w:type="gramEnd"/>
+    </w:p>
+    <w:p>
+      <w:pPr>
+        <w:numPr>
+          <w:ilvl w:val="0"/>
+          <w:numId w:val="58"/>
+        </w:numPr>
+        <w:rPr>
+          <w:sz w:val="28"/>
+          <w:szCs w:val="28"/>
+        </w:rPr>
+      </w:pPr>
+      <w:r>
+        <w:rPr>
+          <w:b/>
+          <w:bCs/>
+          <w:sz w:val="28"/>
+          <w:szCs w:val="28"/>
+        </w:rPr>
+        <w:t>Details added:</w:t>
+      </w:r>
+      <w:r>
+        <w:rPr>
+          <w:sz w:val="28"/>
+          <w:szCs w:val="28"/>
+        </w:rPr>
+        <w:t xml:space="preserve"> data types (INT, VARCHAR, DATE), primary key, unique constraint, index, storage engine (</w:t>
+      </w:r>
+      <w:proofErr w:type="spellStart"/>
+      <w:r>
+        <w:rPr>
+          <w:sz w:val="28"/>
+          <w:szCs w:val="28"/>
+        </w:rPr>
+        <w:t>InnoDB</w:t>
+      </w:r>
+      <w:proofErr w:type="spellEnd"/>
+      <w:r>
+        <w:rPr>
+          <w:sz w:val="28"/>
+          <w:szCs w:val="28"/>
+        </w:rPr>
+        <w:t>), charset.</w:t>
+      </w:r>
+    </w:p>
+    <w:p>
+      <w:pPr>
+        <w:rPr>
+          <w:sz w:val="28"/>
+          <w:szCs w:val="28"/>
+        </w:rPr>
+      </w:pPr>
+    </w:p>
+    <w:p>
+      <w:pPr>
+        <w:rPr>
+          <w:sz w:val="28"/>
+          <w:szCs w:val="28"/>
+        </w:rPr>
+      </w:pPr>
+    </w:p>
+    <w:p>
+      <w:pPr>
+        <w:rPr>
+          <w:sz w:val="28"/>
+          <w:szCs w:val="28"/>
+        </w:rPr>
+      </w:pPr>
     </w:p>
     <w:sectPr>
       <w:pgSz w:w="12240" w:h="15840"/>
@@ -7581,6 +10363,276 @@
     </w:lvl>
   </w:abstractNum>
   <w:abstractNum w:abstractNumId="2" w15:restartNumberingAfterBreak="0">
+    <w:nsid w:val="0576355B"/>
+    <w:multiLevelType w:val="multilevel"/>
+    <w:tmpl w:val="2006E7B4"/>
+    <w:lvl w:ilvl="0">
+      <w:start w:val="1"/>
+      <w:numFmt w:val="bullet"/>
+      <w:lvlText w:val=""/>
+      <w:lvlJc w:val="left"/>
+      <w:pPr>
+        <w:tabs>
+          <w:tab w:val="num" w:pos="720"/>
+        </w:tabs>
+        <w:ind w:left="720" w:hanging="360"/>
+      </w:pPr>
+      <w:rPr>
+        <w:rFonts w:ascii="Symbol" w:hAnsi="Symbol" w:hint="default"/>
+        <w:sz w:val="20"/>
+      </w:rPr>
+    </w:lvl>
+    <w:lvl w:ilvl="1">
+      <w:start w:val="1"/>
+      <w:numFmt w:val="bullet"/>
+      <w:lvlText w:val="o"/>
+      <w:lvlJc w:val="left"/>
+      <w:pPr>
+        <w:tabs>
+          <w:tab w:val="num" w:pos="1440"/>
+        </w:tabs>
+        <w:ind w:left="1440" w:hanging="360"/>
+      </w:pPr>
+      <w:rPr>
+        <w:rFonts w:ascii="Courier New" w:hAnsi="Courier New" w:hint="default"/>
+        <w:sz w:val="20"/>
+      </w:rPr>
+    </w:lvl>
+    <w:lvl w:ilvl="2" w:tentative="1">
+      <w:start w:val="1"/>
+      <w:numFmt w:val="bullet"/>
+      <w:lvlText w:val=""/>
+      <w:lvlJc w:val="left"/>
+      <w:pPr>
+        <w:tabs>
+          <w:tab w:val="num" w:pos="2160"/>
+        </w:tabs>
+        <w:ind w:left="2160" w:hanging="360"/>
+      </w:pPr>
+      <w:rPr>
+        <w:rFonts w:ascii="Wingdings" w:hAnsi="Wingdings" w:hint="default"/>
+        <w:sz w:val="20"/>
+      </w:rPr>
+    </w:lvl>
+    <w:lvl w:ilvl="3" w:tentative="1">
+      <w:start w:val="1"/>
+      <w:numFmt w:val="bullet"/>
+      <w:lvlText w:val=""/>
+      <w:lvlJc w:val="left"/>
+      <w:pPr>
+        <w:tabs>
+          <w:tab w:val="num" w:pos="2880"/>
+        </w:tabs>
+        <w:ind w:left="2880" w:hanging="360"/>
+      </w:pPr>
+      <w:rPr>
+        <w:rFonts w:ascii="Wingdings" w:hAnsi="Wingdings" w:hint="default"/>
+        <w:sz w:val="20"/>
+      </w:rPr>
+    </w:lvl>
+    <w:lvl w:ilvl="4" w:tentative="1">
+      <w:start w:val="1"/>
+      <w:numFmt w:val="bullet"/>
+      <w:lvlText w:val=""/>
+      <w:lvlJc w:val="left"/>
+      <w:pPr>
+        <w:tabs>
+          <w:tab w:val="num" w:pos="3600"/>
+        </w:tabs>
+        <w:ind w:left="3600" w:hanging="360"/>
+      </w:pPr>
+      <w:rPr>
+        <w:rFonts w:ascii="Wingdings" w:hAnsi="Wingdings" w:hint="default"/>
+        <w:sz w:val="20"/>
+      </w:rPr>
+    </w:lvl>
+    <w:lvl w:ilvl="5" w:tentative="1">
+      <w:start w:val="1"/>
+      <w:numFmt w:val="bullet"/>
+      <w:lvlText w:val=""/>
+      <w:lvlJc w:val="left"/>
+      <w:pPr>
+        <w:tabs>
+          <w:tab w:val="num" w:pos="4320"/>
+        </w:tabs>
+        <w:ind w:left="4320" w:hanging="360"/>
+      </w:pPr>
+      <w:rPr>
+        <w:rFonts w:ascii="Wingdings" w:hAnsi="Wingdings" w:hint="default"/>
+        <w:sz w:val="20"/>
+      </w:rPr>
+    </w:lvl>
+    <w:lvl w:ilvl="6" w:tentative="1">
+      <w:start w:val="1"/>
+      <w:numFmt w:val="bullet"/>
+      <w:lvlText w:val=""/>
+      <w:lvlJc w:val="left"/>
+      <w:pPr>
+        <w:tabs>
+          <w:tab w:val="num" w:pos="5040"/>
+        </w:tabs>
+        <w:ind w:left="5040" w:hanging="360"/>
+      </w:pPr>
+      <w:rPr>
+        <w:rFonts w:ascii="Wingdings" w:hAnsi="Wingdings" w:hint="default"/>
+        <w:sz w:val="20"/>
+      </w:rPr>
+    </w:lvl>
+    <w:lvl w:ilvl="7" w:tentative="1">
+      <w:start w:val="1"/>
+      <w:numFmt w:val="bullet"/>
+      <w:lvlText w:val=""/>
+      <w:lvlJc w:val="left"/>
+      <w:pPr>
+        <w:tabs>
+          <w:tab w:val="num" w:pos="5760"/>
+        </w:tabs>
+        <w:ind w:left="5760" w:hanging="360"/>
+      </w:pPr>
+      <w:rPr>
+        <w:rFonts w:ascii="Wingdings" w:hAnsi="Wingdings" w:hint="default"/>
+        <w:sz w:val="20"/>
+      </w:rPr>
+    </w:lvl>
+    <w:lvl w:ilvl="8" w:tentative="1">
+      <w:start w:val="1"/>
+      <w:numFmt w:val="bullet"/>
+      <w:lvlText w:val=""/>
+      <w:lvlJc w:val="left"/>
+      <w:pPr>
+        <w:tabs>
+          <w:tab w:val="num" w:pos="6480"/>
+        </w:tabs>
+        <w:ind w:left="6480" w:hanging="360"/>
+      </w:pPr>
+      <w:rPr>
+        <w:rFonts w:ascii="Wingdings" w:hAnsi="Wingdings" w:hint="default"/>
+        <w:sz w:val="20"/>
+      </w:rPr>
+    </w:lvl>
+  </w:abstractNum>
+  <w:abstractNum w:abstractNumId="3" w15:restartNumberingAfterBreak="0">
+    <w:nsid w:val="062619AD"/>
+    <w:multiLevelType w:val="multilevel"/>
+    <w:tmpl w:val="500076D6"/>
+    <w:lvl w:ilvl="0">
+      <w:start w:val="1"/>
+      <w:numFmt w:val="decimal"/>
+      <w:lvlText w:val="%1."/>
+      <w:lvlJc w:val="left"/>
+      <w:pPr>
+        <w:tabs>
+          <w:tab w:val="num" w:pos="720"/>
+        </w:tabs>
+        <w:ind w:left="720" w:hanging="360"/>
+      </w:pPr>
+    </w:lvl>
+    <w:lvl w:ilvl="1">
+      <w:start w:val="1"/>
+      <w:numFmt w:val="bullet"/>
+      <w:lvlText w:val="o"/>
+      <w:lvlJc w:val="left"/>
+      <w:pPr>
+        <w:tabs>
+          <w:tab w:val="num" w:pos="1440"/>
+        </w:tabs>
+        <w:ind w:left="1440" w:hanging="360"/>
+      </w:pPr>
+      <w:rPr>
+        <w:rFonts w:ascii="Courier New" w:hAnsi="Courier New" w:hint="default"/>
+        <w:sz w:val="20"/>
+      </w:rPr>
+    </w:lvl>
+    <w:lvl w:ilvl="2">
+      <w:start w:val="1"/>
+      <w:numFmt w:val="bullet"/>
+      <w:lvlText w:val=""/>
+      <w:lvlJc w:val="left"/>
+      <w:pPr>
+        <w:tabs>
+          <w:tab w:val="num" w:pos="2160"/>
+        </w:tabs>
+        <w:ind w:left="2160" w:hanging="360"/>
+      </w:pPr>
+      <w:rPr>
+        <w:rFonts w:ascii="Wingdings" w:hAnsi="Wingdings" w:hint="default"/>
+        <w:sz w:val="20"/>
+      </w:rPr>
+    </w:lvl>
+    <w:lvl w:ilvl="3" w:tentative="1">
+      <w:start w:val="1"/>
+      <w:numFmt w:val="decimal"/>
+      <w:lvlText w:val="%4."/>
+      <w:lvlJc w:val="left"/>
+      <w:pPr>
+        <w:tabs>
+          <w:tab w:val="num" w:pos="2880"/>
+        </w:tabs>
+        <w:ind w:left="2880" w:hanging="360"/>
+      </w:pPr>
+    </w:lvl>
+    <w:lvl w:ilvl="4" w:tentative="1">
+      <w:start w:val="1"/>
+      <w:numFmt w:val="decimal"/>
+      <w:lvlText w:val="%5."/>
+      <w:lvlJc w:val="left"/>
+      <w:pPr>
+        <w:tabs>
+          <w:tab w:val="num" w:pos="3600"/>
+        </w:tabs>
+        <w:ind w:left="3600" w:hanging="360"/>
+      </w:pPr>
+    </w:lvl>
+    <w:lvl w:ilvl="5" w:tentative="1">
+      <w:start w:val="1"/>
+      <w:numFmt w:val="decimal"/>
+      <w:lvlText w:val="%6."/>
+      <w:lvlJc w:val="left"/>
+      <w:pPr>
+        <w:tabs>
+          <w:tab w:val="num" w:pos="4320"/>
+        </w:tabs>
+        <w:ind w:left="4320" w:hanging="360"/>
+      </w:pPr>
+    </w:lvl>
+    <w:lvl w:ilvl="6" w:tentative="1">
+      <w:start w:val="1"/>
+      <w:numFmt w:val="decimal"/>
+      <w:lvlText w:val="%7."/>
+      <w:lvlJc w:val="left"/>
+      <w:pPr>
+        <w:tabs>
+          <w:tab w:val="num" w:pos="5040"/>
+        </w:tabs>
+        <w:ind w:left="5040" w:hanging="360"/>
+      </w:pPr>
+    </w:lvl>
+    <w:lvl w:ilvl="7" w:tentative="1">
+      <w:start w:val="1"/>
+      <w:numFmt w:val="decimal"/>
+      <w:lvlText w:val="%8."/>
+      <w:lvlJc w:val="left"/>
+      <w:pPr>
+        <w:tabs>
+          <w:tab w:val="num" w:pos="5760"/>
+        </w:tabs>
+        <w:ind w:left="5760" w:hanging="360"/>
+      </w:pPr>
+    </w:lvl>
+    <w:lvl w:ilvl="8" w:tentative="1">
+      <w:start w:val="1"/>
+      <w:numFmt w:val="decimal"/>
+      <w:lvlText w:val="%9."/>
+      <w:lvlJc w:val="left"/>
+      <w:pPr>
+        <w:tabs>
+          <w:tab w:val="num" w:pos="6480"/>
+        </w:tabs>
+        <w:ind w:left="6480" w:hanging="360"/>
+      </w:pPr>
+    </w:lvl>
+  </w:abstractNum>
+  <w:abstractNum w:abstractNumId="4" w15:restartNumberingAfterBreak="0">
     <w:nsid w:val="06331260"/>
     <w:multiLevelType w:val="hybridMultilevel"/>
     <w:tmpl w:val="46EC1E76"/>
@@ -7693,7 +10745,7 @@
       </w:rPr>
     </w:lvl>
   </w:abstractNum>
-  <w:abstractNum w:abstractNumId="3" w15:restartNumberingAfterBreak="0">
+  <w:abstractNum w:abstractNumId="5" w15:restartNumberingAfterBreak="0">
     <w:nsid w:val="06D37597"/>
     <w:multiLevelType w:val="multilevel"/>
     <w:tmpl w:val="E56C1ECA"/>
@@ -7842,7 +10894,7 @@
       </w:rPr>
     </w:lvl>
   </w:abstractNum>
-  <w:abstractNum w:abstractNumId="4" w15:restartNumberingAfterBreak="0">
+  <w:abstractNum w:abstractNumId="6" w15:restartNumberingAfterBreak="0">
     <w:nsid w:val="08EE4309"/>
     <w:multiLevelType w:val="multilevel"/>
     <w:tmpl w:val="0A1A0312"/>
@@ -7991,7 +11043,7 @@
       </w:rPr>
     </w:lvl>
   </w:abstractNum>
-  <w:abstractNum w:abstractNumId="5" w15:restartNumberingAfterBreak="0">
+  <w:abstractNum w:abstractNumId="7" w15:restartNumberingAfterBreak="0">
     <w:nsid w:val="09704122"/>
     <w:multiLevelType w:val="multilevel"/>
     <w:tmpl w:val="D2C0A78C"/>
@@ -8140,7 +11192,7 @@
       </w:rPr>
     </w:lvl>
   </w:abstractNum>
-  <w:abstractNum w:abstractNumId="6" w15:restartNumberingAfterBreak="0">
+  <w:abstractNum w:abstractNumId="8" w15:restartNumberingAfterBreak="0">
     <w:nsid w:val="09FE762B"/>
     <w:multiLevelType w:val="multilevel"/>
     <w:tmpl w:val="3230C61A"/>
@@ -8289,7 +11341,7 @@
       </w:rPr>
     </w:lvl>
   </w:abstractNum>
-  <w:abstractNum w:abstractNumId="7" w15:restartNumberingAfterBreak="0">
+  <w:abstractNum w:abstractNumId="9" w15:restartNumberingAfterBreak="0">
     <w:nsid w:val="0A8549DC"/>
     <w:multiLevelType w:val="hybridMultilevel"/>
     <w:tmpl w:val="C9D2F166"/>
@@ -8401,7 +11453,7 @@
       </w:rPr>
     </w:lvl>
   </w:abstractNum>
-  <w:abstractNum w:abstractNumId="8" w15:restartNumberingAfterBreak="0">
+  <w:abstractNum w:abstractNumId="10" w15:restartNumberingAfterBreak="0">
     <w:nsid w:val="0FD334D2"/>
     <w:multiLevelType w:val="multilevel"/>
     <w:tmpl w:val="23E0CEDC"/>
@@ -8550,7 +11602,7 @@
       </w:rPr>
     </w:lvl>
   </w:abstractNum>
-  <w:abstractNum w:abstractNumId="9" w15:restartNumberingAfterBreak="0">
+  <w:abstractNum w:abstractNumId="11" w15:restartNumberingAfterBreak="0">
     <w:nsid w:val="169211A0"/>
     <w:multiLevelType w:val="multilevel"/>
     <w:tmpl w:val="A22E3D50"/>
@@ -8699,7 +11751,7 @@
       </w:rPr>
     </w:lvl>
   </w:abstractNum>
-  <w:abstractNum w:abstractNumId="10" w15:restartNumberingAfterBreak="0">
+  <w:abstractNum w:abstractNumId="12" w15:restartNumberingAfterBreak="0">
     <w:nsid w:val="17C87A03"/>
     <w:multiLevelType w:val="multilevel"/>
     <w:tmpl w:val="14C40406"/>
@@ -8848,7 +11900,7 @@
       </w:rPr>
     </w:lvl>
   </w:abstractNum>
-  <w:abstractNum w:abstractNumId="11" w15:restartNumberingAfterBreak="0">
+  <w:abstractNum w:abstractNumId="13" w15:restartNumberingAfterBreak="0">
     <w:nsid w:val="18D8583C"/>
     <w:multiLevelType w:val="multilevel"/>
     <w:tmpl w:val="8826AD62"/>
@@ -8997,7 +12049,7 @@
       </w:rPr>
     </w:lvl>
   </w:abstractNum>
-  <w:abstractNum w:abstractNumId="12" w15:restartNumberingAfterBreak="0">
+  <w:abstractNum w:abstractNumId="14" w15:restartNumberingAfterBreak="0">
     <w:nsid w:val="1B8C6E0C"/>
     <w:multiLevelType w:val="multilevel"/>
     <w:tmpl w:val="009485AA"/>
@@ -9146,7 +12198,7 @@
       </w:rPr>
     </w:lvl>
   </w:abstractNum>
-  <w:abstractNum w:abstractNumId="13" w15:restartNumberingAfterBreak="0">
+  <w:abstractNum w:abstractNumId="15" w15:restartNumberingAfterBreak="0">
     <w:nsid w:val="1CC57848"/>
     <w:multiLevelType w:val="multilevel"/>
     <w:tmpl w:val="67E2D38E"/>
@@ -9295,7 +12347,156 @@
       </w:rPr>
     </w:lvl>
   </w:abstractNum>
-  <w:abstractNum w:abstractNumId="14" w15:restartNumberingAfterBreak="0">
+  <w:abstractNum w:abstractNumId="16" w15:restartNumberingAfterBreak="0">
+    <w:nsid w:val="1D8709A0"/>
+    <w:multiLevelType w:val="multilevel"/>
+    <w:tmpl w:val="C2629BF0"/>
+    <w:lvl w:ilvl="0">
+      <w:start w:val="1"/>
+      <w:numFmt w:val="bullet"/>
+      <w:lvlText w:val=""/>
+      <w:lvlJc w:val="left"/>
+      <w:pPr>
+        <w:tabs>
+          <w:tab w:val="num" w:pos="720"/>
+        </w:tabs>
+        <w:ind w:left="720" w:hanging="360"/>
+      </w:pPr>
+      <w:rPr>
+        <w:rFonts w:ascii="Symbol" w:hAnsi="Symbol" w:hint="default"/>
+        <w:sz w:val="20"/>
+      </w:rPr>
+    </w:lvl>
+    <w:lvl w:ilvl="1">
+      <w:start w:val="1"/>
+      <w:numFmt w:val="bullet"/>
+      <w:lvlText w:val="o"/>
+      <w:lvlJc w:val="left"/>
+      <w:pPr>
+        <w:tabs>
+          <w:tab w:val="num" w:pos="1440"/>
+        </w:tabs>
+        <w:ind w:left="1440" w:hanging="360"/>
+      </w:pPr>
+      <w:rPr>
+        <w:rFonts w:ascii="Courier New" w:hAnsi="Courier New" w:hint="default"/>
+        <w:sz w:val="20"/>
+      </w:rPr>
+    </w:lvl>
+    <w:lvl w:ilvl="2" w:tentative="1">
+      <w:start w:val="1"/>
+      <w:numFmt w:val="bullet"/>
+      <w:lvlText w:val=""/>
+      <w:lvlJc w:val="left"/>
+      <w:pPr>
+        <w:tabs>
+          <w:tab w:val="num" w:pos="2160"/>
+        </w:tabs>
+        <w:ind w:left="2160" w:hanging="360"/>
+      </w:pPr>
+      <w:rPr>
+        <w:rFonts w:ascii="Wingdings" w:hAnsi="Wingdings" w:hint="default"/>
+        <w:sz w:val="20"/>
+      </w:rPr>
+    </w:lvl>
+    <w:lvl w:ilvl="3" w:tentative="1">
+      <w:start w:val="1"/>
+      <w:numFmt w:val="bullet"/>
+      <w:lvlText w:val=""/>
+      <w:lvlJc w:val="left"/>
+      <w:pPr>
+        <w:tabs>
+          <w:tab w:val="num" w:pos="2880"/>
+        </w:tabs>
+        <w:ind w:left="2880" w:hanging="360"/>
+      </w:pPr>
+      <w:rPr>
+        <w:rFonts w:ascii="Wingdings" w:hAnsi="Wingdings" w:hint="default"/>
+        <w:sz w:val="20"/>
+      </w:rPr>
+    </w:lvl>
+    <w:lvl w:ilvl="4" w:tentative="1">
+      <w:start w:val="1"/>
+      <w:numFmt w:val="bullet"/>
+      <w:lvlText w:val=""/>
+      <w:lvlJc w:val="left"/>
+      <w:pPr>
+        <w:tabs>
+          <w:tab w:val="num" w:pos="3600"/>
+        </w:tabs>
+        <w:ind w:left="3600" w:hanging="360"/>
+      </w:pPr>
+      <w:rPr>
+        <w:rFonts w:ascii="Wingdings" w:hAnsi="Wingdings" w:hint="default"/>
+        <w:sz w:val="20"/>
+      </w:rPr>
+    </w:lvl>
+    <w:lvl w:ilvl="5" w:tentative="1">
+      <w:start w:val="1"/>
+      <w:numFmt w:val="bullet"/>
+      <w:lvlText w:val=""/>
+      <w:lvlJc w:val="left"/>
+      <w:pPr>
+        <w:tabs>
+          <w:tab w:val="num" w:pos="4320"/>
+        </w:tabs>
+        <w:ind w:left="4320" w:hanging="360"/>
+      </w:pPr>
+      <w:rPr>
+        <w:rFonts w:ascii="Wingdings" w:hAnsi="Wingdings" w:hint="default"/>
+        <w:sz w:val="20"/>
+      </w:rPr>
+    </w:lvl>
+    <w:lvl w:ilvl="6" w:tentative="1">
+      <w:start w:val="1"/>
+      <w:numFmt w:val="bullet"/>
+      <w:lvlText w:val=""/>
+      <w:lvlJc w:val="left"/>
+      <w:pPr>
+        <w:tabs>
+          <w:tab w:val="num" w:pos="5040"/>
+        </w:tabs>
+        <w:ind w:left="5040" w:hanging="360"/>
+      </w:pPr>
+      <w:rPr>
+        <w:rFonts w:ascii="Wingdings" w:hAnsi="Wingdings" w:hint="default"/>
+        <w:sz w:val="20"/>
+      </w:rPr>
+    </w:lvl>
+    <w:lvl w:ilvl="7" w:tentative="1">
+      <w:start w:val="1"/>
+      <w:numFmt w:val="bullet"/>
+      <w:lvlText w:val=""/>
+      <w:lvlJc w:val="left"/>
+      <w:pPr>
+        <w:tabs>
+          <w:tab w:val="num" w:pos="5760"/>
+        </w:tabs>
+        <w:ind w:left="5760" w:hanging="360"/>
+      </w:pPr>
+      <w:rPr>
+        <w:rFonts w:ascii="Wingdings" w:hAnsi="Wingdings" w:hint="default"/>
+        <w:sz w:val="20"/>
+      </w:rPr>
+    </w:lvl>
+    <w:lvl w:ilvl="8" w:tentative="1">
+      <w:start w:val="1"/>
+      <w:numFmt w:val="bullet"/>
+      <w:lvlText w:val=""/>
+      <w:lvlJc w:val="left"/>
+      <w:pPr>
+        <w:tabs>
+          <w:tab w:val="num" w:pos="6480"/>
+        </w:tabs>
+        <w:ind w:left="6480" w:hanging="360"/>
+      </w:pPr>
+      <w:rPr>
+        <w:rFonts w:ascii="Wingdings" w:hAnsi="Wingdings" w:hint="default"/>
+        <w:sz w:val="20"/>
+      </w:rPr>
+    </w:lvl>
+  </w:abstractNum>
+  <w:abstractNum w:abstractNumId="17" w15:restartNumberingAfterBreak="0">
     <w:nsid w:val="1EFE1C42"/>
     <w:multiLevelType w:val="multilevel"/>
     <w:tmpl w:val="6BFE8028"/>
@@ -9444,7 +12645,7 @@
       </w:rPr>
     </w:lvl>
   </w:abstractNum>
-  <w:abstractNum w:abstractNumId="15" w15:restartNumberingAfterBreak="0">
+  <w:abstractNum w:abstractNumId="18" w15:restartNumberingAfterBreak="0">
     <w:nsid w:val="207C7316"/>
     <w:multiLevelType w:val="multilevel"/>
     <w:tmpl w:val="AC98CAC4"/>
@@ -9593,7 +12794,7 @@
       </w:rPr>
     </w:lvl>
   </w:abstractNum>
-  <w:abstractNum w:abstractNumId="16" w15:restartNumberingAfterBreak="0">
+  <w:abstractNum w:abstractNumId="19" w15:restartNumberingAfterBreak="0">
     <w:nsid w:val="25AC6C42"/>
     <w:multiLevelType w:val="multilevel"/>
     <w:tmpl w:val="BF3E3332"/>
@@ -9742,7 +12943,7 @@
       </w:rPr>
     </w:lvl>
   </w:abstractNum>
-  <w:abstractNum w:abstractNumId="17" w15:restartNumberingAfterBreak="0">
+  <w:abstractNum w:abstractNumId="20" w15:restartNumberingAfterBreak="0">
     <w:nsid w:val="260F4B0B"/>
     <w:multiLevelType w:val="multilevel"/>
     <w:tmpl w:val="38B2868E"/>
@@ -9855,7 +13056,7 @@
       </w:pPr>
     </w:lvl>
   </w:abstractNum>
-  <w:abstractNum w:abstractNumId="18" w15:restartNumberingAfterBreak="0">
+  <w:abstractNum w:abstractNumId="21" w15:restartNumberingAfterBreak="0">
     <w:nsid w:val="29E566BC"/>
     <w:multiLevelType w:val="multilevel"/>
     <w:tmpl w:val="E9609FE8"/>
@@ -10004,10 +13205,10 @@
       </w:rPr>
     </w:lvl>
   </w:abstractNum>
-  <w:abstractNum w:abstractNumId="19" w15:restartNumberingAfterBreak="0">
+  <w:abstractNum w:abstractNumId="22" w15:restartNumberingAfterBreak="0">
     <w:nsid w:val="2A0372B2"/>
     <w:multiLevelType w:val="hybridMultilevel"/>
-    <w:tmpl w:val="BC50DDC4"/>
+    <w:tmpl w:val="64BE6BFA"/>
     <w:lvl w:ilvl="0" w:tplc="0409000B">
       <w:start w:val="1"/>
       <w:numFmt w:val="bullet"/>
@@ -10116,7 +13317,7 @@
       </w:rPr>
     </w:lvl>
   </w:abstractNum>
-  <w:abstractNum w:abstractNumId="20" w15:restartNumberingAfterBreak="0">
+  <w:abstractNum w:abstractNumId="23" w15:restartNumberingAfterBreak="0">
     <w:nsid w:val="2A151076"/>
     <w:multiLevelType w:val="multilevel"/>
     <w:tmpl w:val="79E84D5C"/>
@@ -10265,7 +13466,7 @@
       </w:rPr>
     </w:lvl>
   </w:abstractNum>
-  <w:abstractNum w:abstractNumId="21" w15:restartNumberingAfterBreak="0">
+  <w:abstractNum w:abstractNumId="24" w15:restartNumberingAfterBreak="0">
     <w:nsid w:val="2ACD2CD0"/>
     <w:multiLevelType w:val="multilevel"/>
     <w:tmpl w:val="CCD21696"/>
@@ -10414,7 +13615,7 @@
       </w:rPr>
     </w:lvl>
   </w:abstractNum>
-  <w:abstractNum w:abstractNumId="22" w15:restartNumberingAfterBreak="0">
+  <w:abstractNum w:abstractNumId="25" w15:restartNumberingAfterBreak="0">
     <w:nsid w:val="2EC15BFC"/>
     <w:multiLevelType w:val="multilevel"/>
     <w:tmpl w:val="4E988FD6"/>
@@ -10563,7 +13764,7 @@
       </w:rPr>
     </w:lvl>
   </w:abstractNum>
-  <w:abstractNum w:abstractNumId="23" w15:restartNumberingAfterBreak="0">
+  <w:abstractNum w:abstractNumId="26" w15:restartNumberingAfterBreak="0">
     <w:nsid w:val="2F520DE5"/>
     <w:multiLevelType w:val="multilevel"/>
     <w:tmpl w:val="63C4D524"/>
@@ -10712,7 +13913,7 @@
       </w:rPr>
     </w:lvl>
   </w:abstractNum>
-  <w:abstractNum w:abstractNumId="24" w15:restartNumberingAfterBreak="0">
+  <w:abstractNum w:abstractNumId="27" w15:restartNumberingAfterBreak="0">
     <w:nsid w:val="34030C5E"/>
     <w:multiLevelType w:val="multilevel"/>
     <w:tmpl w:val="2FF8CCF2"/>
@@ -10861,7 +14062,7 @@
       </w:rPr>
     </w:lvl>
   </w:abstractNum>
-  <w:abstractNum w:abstractNumId="25" w15:restartNumberingAfterBreak="0">
+  <w:abstractNum w:abstractNumId="28" w15:restartNumberingAfterBreak="0">
     <w:nsid w:val="3553752A"/>
     <w:multiLevelType w:val="multilevel"/>
     <w:tmpl w:val="5D948B9A"/>
@@ -11010,7 +14211,7 @@
       </w:rPr>
     </w:lvl>
   </w:abstractNum>
-  <w:abstractNum w:abstractNumId="26" w15:restartNumberingAfterBreak="0">
+  <w:abstractNum w:abstractNumId="29" w15:restartNumberingAfterBreak="0">
     <w:nsid w:val="378E084B"/>
     <w:multiLevelType w:val="multilevel"/>
     <w:tmpl w:val="ADD07C00"/>
@@ -11159,7 +14360,156 @@
       </w:rPr>
     </w:lvl>
   </w:abstractNum>
-  <w:abstractNum w:abstractNumId="27" w15:restartNumberingAfterBreak="0">
+  <w:abstractNum w:abstractNumId="30" w15:restartNumberingAfterBreak="0">
+    <w:nsid w:val="3B381148"/>
+    <w:multiLevelType w:val="multilevel"/>
+    <w:tmpl w:val="6AB2B4C0"/>
+    <w:lvl w:ilvl="0">
+      <w:start w:val="1"/>
+      <w:numFmt w:val="bullet"/>
+      <w:lvlText w:val=""/>
+      <w:lvlJc w:val="left"/>
+      <w:pPr>
+        <w:tabs>
+          <w:tab w:val="num" w:pos="720"/>
+        </w:tabs>
+        <w:ind w:left="720" w:hanging="360"/>
+      </w:pPr>
+      <w:rPr>
+        <w:rFonts w:ascii="Symbol" w:hAnsi="Symbol" w:hint="default"/>
+        <w:sz w:val="20"/>
+      </w:rPr>
+    </w:lvl>
+    <w:lvl w:ilvl="1" w:tentative="1">
+      <w:start w:val="1"/>
+      <w:numFmt w:val="bullet"/>
+      <w:lvlText w:val="o"/>
+      <w:lvlJc w:val="left"/>
+      <w:pPr>
+        <w:tabs>
+          <w:tab w:val="num" w:pos="1440"/>
+        </w:tabs>
+        <w:ind w:left="1440" w:hanging="360"/>
+      </w:pPr>
+      <w:rPr>
+        <w:rFonts w:ascii="Courier New" w:hAnsi="Courier New" w:hint="default"/>
+        <w:sz w:val="20"/>
+      </w:rPr>
+    </w:lvl>
+    <w:lvl w:ilvl="2" w:tentative="1">
+      <w:start w:val="1"/>
+      <w:numFmt w:val="bullet"/>
+      <w:lvlText w:val=""/>
+      <w:lvlJc w:val="left"/>
+      <w:pPr>
+        <w:tabs>
+          <w:tab w:val="num" w:pos="2160"/>
+        </w:tabs>
+        <w:ind w:left="2160" w:hanging="360"/>
+      </w:pPr>
+      <w:rPr>
+        <w:rFonts w:ascii="Wingdings" w:hAnsi="Wingdings" w:hint="default"/>
+        <w:sz w:val="20"/>
+      </w:rPr>
+    </w:lvl>
+    <w:lvl w:ilvl="3" w:tentative="1">
+      <w:start w:val="1"/>
+      <w:numFmt w:val="bullet"/>
+      <w:lvlText w:val=""/>
+      <w:lvlJc w:val="left"/>
+      <w:pPr>
+        <w:tabs>
+          <w:tab w:val="num" w:pos="2880"/>
+        </w:tabs>
+        <w:ind w:left="2880" w:hanging="360"/>
+      </w:pPr>
+      <w:rPr>
+        <w:rFonts w:ascii="Wingdings" w:hAnsi="Wingdings" w:hint="default"/>
+        <w:sz w:val="20"/>
+      </w:rPr>
+    </w:lvl>
+    <w:lvl w:ilvl="4" w:tentative="1">
+      <w:start w:val="1"/>
+      <w:numFmt w:val="bullet"/>
+      <w:lvlText w:val=""/>
+      <w:lvlJc w:val="left"/>
+      <w:pPr>
+        <w:tabs>
+          <w:tab w:val="num" w:pos="3600"/>
+        </w:tabs>
+        <w:ind w:left="3600" w:hanging="360"/>
+      </w:pPr>
+      <w:rPr>
+        <w:rFonts w:ascii="Wingdings" w:hAnsi="Wingdings" w:hint="default"/>
+        <w:sz w:val="20"/>
+      </w:rPr>
+    </w:lvl>
+    <w:lvl w:ilvl="5" w:tentative="1">
+      <w:start w:val="1"/>
+      <w:numFmt w:val="bullet"/>
+      <w:lvlText w:val=""/>
+      <w:lvlJc w:val="left"/>
+      <w:pPr>
+        <w:tabs>
+          <w:tab w:val="num" w:pos="4320"/>
+        </w:tabs>
+        <w:ind w:left="4320" w:hanging="360"/>
+      </w:pPr>
+      <w:rPr>
+        <w:rFonts w:ascii="Wingdings" w:hAnsi="Wingdings" w:hint="default"/>
+        <w:sz w:val="20"/>
+      </w:rPr>
+    </w:lvl>
+    <w:lvl w:ilvl="6" w:tentative="1">
+      <w:start w:val="1"/>
+      <w:numFmt w:val="bullet"/>
+      <w:lvlText w:val=""/>
+      <w:lvlJc w:val="left"/>
+      <w:pPr>
+        <w:tabs>
+          <w:tab w:val="num" w:pos="5040"/>
+        </w:tabs>
+        <w:ind w:left="5040" w:hanging="360"/>
+      </w:pPr>
+      <w:rPr>
+        <w:rFonts w:ascii="Wingdings" w:hAnsi="Wingdings" w:hint="default"/>
+        <w:sz w:val="20"/>
+      </w:rPr>
+    </w:lvl>
+    <w:lvl w:ilvl="7" w:tentative="1">
+      <w:start w:val="1"/>
+      <w:numFmt w:val="bullet"/>
+      <w:lvlText w:val=""/>
+      <w:lvlJc w:val="left"/>
+      <w:pPr>
+        <w:tabs>
+          <w:tab w:val="num" w:pos="5760"/>
+        </w:tabs>
+        <w:ind w:left="5760" w:hanging="360"/>
+      </w:pPr>
+      <w:rPr>
+        <w:rFonts w:ascii="Wingdings" w:hAnsi="Wingdings" w:hint="default"/>
+        <w:sz w:val="20"/>
+      </w:rPr>
+    </w:lvl>
+    <w:lvl w:ilvl="8" w:tentative="1">
+      <w:start w:val="1"/>
+      <w:numFmt w:val="bullet"/>
+      <w:lvlText w:val=""/>
+      <w:lvlJc w:val="left"/>
+      <w:pPr>
+        <w:tabs>
+          <w:tab w:val="num" w:pos="6480"/>
+        </w:tabs>
+        <w:ind w:left="6480" w:hanging="360"/>
+      </w:pPr>
+      <w:rPr>
+        <w:rFonts w:ascii="Wingdings" w:hAnsi="Wingdings" w:hint="default"/>
+        <w:sz w:val="20"/>
+      </w:rPr>
+    </w:lvl>
+  </w:abstractNum>
+  <w:abstractNum w:abstractNumId="31" w15:restartNumberingAfterBreak="0">
     <w:nsid w:val="3BA432E2"/>
     <w:multiLevelType w:val="multilevel"/>
     <w:tmpl w:val="65FC14DE"/>
@@ -11308,7 +14658,7 @@
       </w:rPr>
     </w:lvl>
   </w:abstractNum>
-  <w:abstractNum w:abstractNumId="28" w15:restartNumberingAfterBreak="0">
+  <w:abstractNum w:abstractNumId="32" w15:restartNumberingAfterBreak="0">
     <w:nsid w:val="3C000182"/>
     <w:multiLevelType w:val="multilevel"/>
     <w:tmpl w:val="11F8CE02"/>
@@ -11457,7 +14807,7 @@
       </w:rPr>
     </w:lvl>
   </w:abstractNum>
-  <w:abstractNum w:abstractNumId="29" w15:restartNumberingAfterBreak="0">
+  <w:abstractNum w:abstractNumId="33" w15:restartNumberingAfterBreak="0">
     <w:nsid w:val="3C7B70F4"/>
     <w:multiLevelType w:val="multilevel"/>
     <w:tmpl w:val="0B66B6BA"/>
@@ -11606,7 +14956,7 @@
       </w:rPr>
     </w:lvl>
   </w:abstractNum>
-  <w:abstractNum w:abstractNumId="30" w15:restartNumberingAfterBreak="0">
+  <w:abstractNum w:abstractNumId="34" w15:restartNumberingAfterBreak="0">
     <w:nsid w:val="3E8375D7"/>
     <w:multiLevelType w:val="multilevel"/>
     <w:tmpl w:val="F4B8EB66"/>
@@ -11755,7 +15105,7 @@
       </w:rPr>
     </w:lvl>
   </w:abstractNum>
-  <w:abstractNum w:abstractNumId="31" w15:restartNumberingAfterBreak="0">
+  <w:abstractNum w:abstractNumId="35" w15:restartNumberingAfterBreak="0">
     <w:nsid w:val="3F7B20DD"/>
     <w:multiLevelType w:val="multilevel"/>
     <w:tmpl w:val="0E789594"/>
@@ -11904,7 +15254,7 @@
       </w:rPr>
     </w:lvl>
   </w:abstractNum>
-  <w:abstractNum w:abstractNumId="32" w15:restartNumberingAfterBreak="0">
+  <w:abstractNum w:abstractNumId="36" w15:restartNumberingAfterBreak="0">
     <w:nsid w:val="447F0704"/>
     <w:multiLevelType w:val="multilevel"/>
     <w:tmpl w:val="B0FC6860"/>
@@ -12053,7 +15403,7 @@
       </w:rPr>
     </w:lvl>
   </w:abstractNum>
-  <w:abstractNum w:abstractNumId="33" w15:restartNumberingAfterBreak="0">
+  <w:abstractNum w:abstractNumId="37" w15:restartNumberingAfterBreak="0">
     <w:nsid w:val="45AA4D8E"/>
     <w:multiLevelType w:val="multilevel"/>
     <w:tmpl w:val="0F5A2FB4"/>
@@ -12202,7 +15552,7 @@
       </w:rPr>
     </w:lvl>
   </w:abstractNum>
-  <w:abstractNum w:abstractNumId="34" w15:restartNumberingAfterBreak="0">
+  <w:abstractNum w:abstractNumId="38" w15:restartNumberingAfterBreak="0">
     <w:nsid w:val="50563018"/>
     <w:multiLevelType w:val="multilevel"/>
     <w:tmpl w:val="67C2D80E"/>
@@ -12351,7 +15701,7 @@
       </w:rPr>
     </w:lvl>
   </w:abstractNum>
-  <w:abstractNum w:abstractNumId="35" w15:restartNumberingAfterBreak="0">
+  <w:abstractNum w:abstractNumId="39" w15:restartNumberingAfterBreak="0">
     <w:nsid w:val="52985495"/>
     <w:multiLevelType w:val="multilevel"/>
     <w:tmpl w:val="4E20B824"/>
@@ -12500,7 +15850,7 @@
       </w:rPr>
     </w:lvl>
   </w:abstractNum>
-  <w:abstractNum w:abstractNumId="36" w15:restartNumberingAfterBreak="0">
+  <w:abstractNum w:abstractNumId="40" w15:restartNumberingAfterBreak="0">
     <w:nsid w:val="55FF717B"/>
     <w:multiLevelType w:val="multilevel"/>
     <w:tmpl w:val="7188E454"/>
@@ -12649,7 +15999,7 @@
       </w:rPr>
     </w:lvl>
   </w:abstractNum>
-  <w:abstractNum w:abstractNumId="37" w15:restartNumberingAfterBreak="0">
+  <w:abstractNum w:abstractNumId="41" w15:restartNumberingAfterBreak="0">
     <w:nsid w:val="56F00BC4"/>
     <w:multiLevelType w:val="multilevel"/>
     <w:tmpl w:val="41F4A77A"/>
@@ -12798,7 +16148,7 @@
       </w:rPr>
     </w:lvl>
   </w:abstractNum>
-  <w:abstractNum w:abstractNumId="38" w15:restartNumberingAfterBreak="0">
+  <w:abstractNum w:abstractNumId="42" w15:restartNumberingAfterBreak="0">
     <w:nsid w:val="5CD639C3"/>
     <w:multiLevelType w:val="multilevel"/>
     <w:tmpl w:val="789EE6D2"/>
@@ -12947,7 +16297,7 @@
       </w:rPr>
     </w:lvl>
   </w:abstractNum>
-  <w:abstractNum w:abstractNumId="39" w15:restartNumberingAfterBreak="0">
+  <w:abstractNum w:abstractNumId="43" w15:restartNumberingAfterBreak="0">
     <w:nsid w:val="5EE37301"/>
     <w:multiLevelType w:val="hybridMultilevel"/>
     <w:tmpl w:val="9AD4637C"/>
@@ -13060,7 +16410,7 @@
       </w:rPr>
     </w:lvl>
   </w:abstractNum>
-  <w:abstractNum w:abstractNumId="40" w15:restartNumberingAfterBreak="0">
+  <w:abstractNum w:abstractNumId="44" w15:restartNumberingAfterBreak="0">
     <w:nsid w:val="63157323"/>
     <w:multiLevelType w:val="multilevel"/>
     <w:tmpl w:val="945C306E"/>
@@ -13209,7 +16559,7 @@
       </w:rPr>
     </w:lvl>
   </w:abstractNum>
-  <w:abstractNum w:abstractNumId="41" w15:restartNumberingAfterBreak="0">
+  <w:abstractNum w:abstractNumId="45" w15:restartNumberingAfterBreak="0">
     <w:nsid w:val="63F87586"/>
     <w:multiLevelType w:val="multilevel"/>
     <w:tmpl w:val="EF8A225E"/>
@@ -13358,7 +16708,305 @@
       </w:rPr>
     </w:lvl>
   </w:abstractNum>
-  <w:abstractNum w:abstractNumId="42" w15:restartNumberingAfterBreak="0">
+  <w:abstractNum w:abstractNumId="46" w15:restartNumberingAfterBreak="0">
+    <w:nsid w:val="657A569E"/>
+    <w:multiLevelType w:val="multilevel"/>
+    <w:tmpl w:val="68FA9C30"/>
+    <w:lvl w:ilvl="0">
+      <w:start w:val="1"/>
+      <w:numFmt w:val="bullet"/>
+      <w:lvlText w:val=""/>
+      <w:lvlJc w:val="left"/>
+      <w:pPr>
+        <w:tabs>
+          <w:tab w:val="num" w:pos="720"/>
+        </w:tabs>
+        <w:ind w:left="720" w:hanging="360"/>
+      </w:pPr>
+      <w:rPr>
+        <w:rFonts w:ascii="Symbol" w:hAnsi="Symbol" w:hint="default"/>
+        <w:sz w:val="20"/>
+      </w:rPr>
+    </w:lvl>
+    <w:lvl w:ilvl="1">
+      <w:start w:val="1"/>
+      <w:numFmt w:val="bullet"/>
+      <w:lvlText w:val="o"/>
+      <w:lvlJc w:val="left"/>
+      <w:pPr>
+        <w:tabs>
+          <w:tab w:val="num" w:pos="1440"/>
+        </w:tabs>
+        <w:ind w:left="1440" w:hanging="360"/>
+      </w:pPr>
+      <w:rPr>
+        <w:rFonts w:ascii="Courier New" w:hAnsi="Courier New" w:hint="default"/>
+        <w:sz w:val="20"/>
+      </w:rPr>
+    </w:lvl>
+    <w:lvl w:ilvl="2" w:tentative="1">
+      <w:start w:val="1"/>
+      <w:numFmt w:val="bullet"/>
+      <w:lvlText w:val=""/>
+      <w:lvlJc w:val="left"/>
+      <w:pPr>
+        <w:tabs>
+          <w:tab w:val="num" w:pos="2160"/>
+        </w:tabs>
+        <w:ind w:left="2160" w:hanging="360"/>
+      </w:pPr>
+      <w:rPr>
+        <w:rFonts w:ascii="Wingdings" w:hAnsi="Wingdings" w:hint="default"/>
+        <w:sz w:val="20"/>
+      </w:rPr>
+    </w:lvl>
+    <w:lvl w:ilvl="3" w:tentative="1">
+      <w:start w:val="1"/>
+      <w:numFmt w:val="bullet"/>
+      <w:lvlText w:val=""/>
+      <w:lvlJc w:val="left"/>
+      <w:pPr>
+        <w:tabs>
+          <w:tab w:val="num" w:pos="2880"/>
+        </w:tabs>
+        <w:ind w:left="2880" w:hanging="360"/>
+      </w:pPr>
+      <w:rPr>
+        <w:rFonts w:ascii="Wingdings" w:hAnsi="Wingdings" w:hint="default"/>
+        <w:sz w:val="20"/>
+      </w:rPr>
+    </w:lvl>
+    <w:lvl w:ilvl="4" w:tentative="1">
+      <w:start w:val="1"/>
+      <w:numFmt w:val="bullet"/>
+      <w:lvlText w:val=""/>
+      <w:lvlJc w:val="left"/>
+      <w:pPr>
+        <w:tabs>
+          <w:tab w:val="num" w:pos="3600"/>
+        </w:tabs>
+        <w:ind w:left="3600" w:hanging="360"/>
+      </w:pPr>
+      <w:rPr>
+        <w:rFonts w:ascii="Wingdings" w:hAnsi="Wingdings" w:hint="default"/>
+        <w:sz w:val="20"/>
+      </w:rPr>
+    </w:lvl>
+    <w:lvl w:ilvl="5" w:tentative="1">
+      <w:start w:val="1"/>
+      <w:numFmt w:val="bullet"/>
+      <w:lvlText w:val=""/>
+      <w:lvlJc w:val="left"/>
+      <w:pPr>
+        <w:tabs>
+          <w:tab w:val="num" w:pos="4320"/>
+        </w:tabs>
+        <w:ind w:left="4320" w:hanging="360"/>
+      </w:pPr>
+      <w:rPr>
+        <w:rFonts w:ascii="Wingdings" w:hAnsi="Wingdings" w:hint="default"/>
+        <w:sz w:val="20"/>
+      </w:rPr>
+    </w:lvl>
+    <w:lvl w:ilvl="6" w:tentative="1">
+      <w:start w:val="1"/>
+      <w:numFmt w:val="bullet"/>
+      <w:lvlText w:val=""/>
+      <w:lvlJc w:val="left"/>
+      <w:pPr>
+        <w:tabs>
+          <w:tab w:val="num" w:pos="5040"/>
+        </w:tabs>
+        <w:ind w:left="5040" w:hanging="360"/>
+      </w:pPr>
+      <w:rPr>
+        <w:rFonts w:ascii="Wingdings" w:hAnsi="Wingdings" w:hint="default"/>
+        <w:sz w:val="20"/>
+      </w:rPr>
+    </w:lvl>
+    <w:lvl w:ilvl="7" w:tentative="1">
+      <w:start w:val="1"/>
+      <w:numFmt w:val="bullet"/>
+      <w:lvlText w:val=""/>
+      <w:lvlJc w:val="left"/>
+      <w:pPr>
+        <w:tabs>
+          <w:tab w:val="num" w:pos="5760"/>
+        </w:tabs>
+        <w:ind w:left="5760" w:hanging="360"/>
+      </w:pPr>
+      <w:rPr>
+        <w:rFonts w:ascii="Wingdings" w:hAnsi="Wingdings" w:hint="default"/>
+        <w:sz w:val="20"/>
+      </w:rPr>
+    </w:lvl>
+    <w:lvl w:ilvl="8" w:tentative="1">
+      <w:start w:val="1"/>
+      <w:numFmt w:val="bullet"/>
+      <w:lvlText w:val=""/>
+      <w:lvlJc w:val="left"/>
+      <w:pPr>
+        <w:tabs>
+          <w:tab w:val="num" w:pos="6480"/>
+        </w:tabs>
+        <w:ind w:left="6480" w:hanging="360"/>
+      </w:pPr>
+      <w:rPr>
+        <w:rFonts w:ascii="Wingdings" w:hAnsi="Wingdings" w:hint="default"/>
+        <w:sz w:val="20"/>
+      </w:rPr>
+    </w:lvl>
+  </w:abstractNum>
+  <w:abstractNum w:abstractNumId="47" w15:restartNumberingAfterBreak="0">
+    <w:nsid w:val="66662E6D"/>
+    <w:multiLevelType w:val="multilevel"/>
+    <w:tmpl w:val="96CA6DB2"/>
+    <w:lvl w:ilvl="0">
+      <w:start w:val="1"/>
+      <w:numFmt w:val="bullet"/>
+      <w:lvlText w:val=""/>
+      <w:lvlJc w:val="left"/>
+      <w:pPr>
+        <w:tabs>
+          <w:tab w:val="num" w:pos="720"/>
+        </w:tabs>
+        <w:ind w:left="720" w:hanging="360"/>
+      </w:pPr>
+      <w:rPr>
+        <w:rFonts w:ascii="Symbol" w:hAnsi="Symbol" w:hint="default"/>
+        <w:sz w:val="20"/>
+      </w:rPr>
+    </w:lvl>
+    <w:lvl w:ilvl="1" w:tentative="1">
+      <w:start w:val="1"/>
+      <w:numFmt w:val="bullet"/>
+      <w:lvlText w:val="o"/>
+      <w:lvlJc w:val="left"/>
+      <w:pPr>
+        <w:tabs>
+          <w:tab w:val="num" w:pos="1440"/>
+        </w:tabs>
+        <w:ind w:left="1440" w:hanging="360"/>
+      </w:pPr>
+      <w:rPr>
+        <w:rFonts w:ascii="Courier New" w:hAnsi="Courier New" w:hint="default"/>
+        <w:sz w:val="20"/>
+      </w:rPr>
+    </w:lvl>
+    <w:lvl w:ilvl="2" w:tentative="1">
+      <w:start w:val="1"/>
+      <w:numFmt w:val="bullet"/>
+      <w:lvlText w:val=""/>
+      <w:lvlJc w:val="left"/>
+      <w:pPr>
+        <w:tabs>
+          <w:tab w:val="num" w:pos="2160"/>
+        </w:tabs>
+        <w:ind w:left="2160" w:hanging="360"/>
+      </w:pPr>
+      <w:rPr>
+        <w:rFonts w:ascii="Wingdings" w:hAnsi="Wingdings" w:hint="default"/>
+        <w:sz w:val="20"/>
+      </w:rPr>
+    </w:lvl>
+    <w:lvl w:ilvl="3" w:tentative="1">
+      <w:start w:val="1"/>
+      <w:numFmt w:val="bullet"/>
+      <w:lvlText w:val=""/>
+      <w:lvlJc w:val="left"/>
+      <w:pPr>
+        <w:tabs>
+          <w:tab w:val="num" w:pos="2880"/>
+        </w:tabs>
+        <w:ind w:left="2880" w:hanging="360"/>
+      </w:pPr>
+      <w:rPr>
+        <w:rFonts w:ascii="Wingdings" w:hAnsi="Wingdings" w:hint="default"/>
+        <w:sz w:val="20"/>
+      </w:rPr>
+    </w:lvl>
+    <w:lvl w:ilvl="4" w:tentative="1">
+      <w:start w:val="1"/>
+      <w:numFmt w:val="bullet"/>
+      <w:lvlText w:val=""/>
+      <w:lvlJc w:val="left"/>
+      <w:pPr>
+        <w:tabs>
+          <w:tab w:val="num" w:pos="3600"/>
+        </w:tabs>
+        <w:ind w:left="3600" w:hanging="360"/>
+      </w:pPr>
+      <w:rPr>
+        <w:rFonts w:ascii="Wingdings" w:hAnsi="Wingdings" w:hint="default"/>
+        <w:sz w:val="20"/>
+      </w:rPr>
+    </w:lvl>
+    <w:lvl w:ilvl="5" w:tentative="1">
+      <w:start w:val="1"/>
+      <w:numFmt w:val="bullet"/>
+      <w:lvlText w:val=""/>
+      <w:lvlJc w:val="left"/>
+      <w:pPr>
+        <w:tabs>
+          <w:tab w:val="num" w:pos="4320"/>
+        </w:tabs>
+        <w:ind w:left="4320" w:hanging="360"/>
+      </w:pPr>
+      <w:rPr>
+        <w:rFonts w:ascii="Wingdings" w:hAnsi="Wingdings" w:hint="default"/>
+        <w:sz w:val="20"/>
+      </w:rPr>
+    </w:lvl>
+    <w:lvl w:ilvl="6" w:tentative="1">
+      <w:start w:val="1"/>
+      <w:numFmt w:val="bullet"/>
+      <w:lvlText w:val=""/>
+      <w:lvlJc w:val="left"/>
+      <w:pPr>
+        <w:tabs>
+          <w:tab w:val="num" w:pos="5040"/>
+        </w:tabs>
+        <w:ind w:left="5040" w:hanging="360"/>
+      </w:pPr>
+      <w:rPr>
+        <w:rFonts w:ascii="Wingdings" w:hAnsi="Wingdings" w:hint="default"/>
+        <w:sz w:val="20"/>
+      </w:rPr>
+    </w:lvl>
+    <w:lvl w:ilvl="7" w:tentative="1">
+      <w:start w:val="1"/>
+      <w:numFmt w:val="bullet"/>
+      <w:lvlText w:val=""/>
+      <w:lvlJc w:val="left"/>
+      <w:pPr>
+        <w:tabs>
+          <w:tab w:val="num" w:pos="5760"/>
+        </w:tabs>
+        <w:ind w:left="5760" w:hanging="360"/>
+      </w:pPr>
+      <w:rPr>
+        <w:rFonts w:ascii="Wingdings" w:hAnsi="Wingdings" w:hint="default"/>
+        <w:sz w:val="20"/>
+      </w:rPr>
+    </w:lvl>
+    <w:lvl w:ilvl="8" w:tentative="1">
+      <w:start w:val="1"/>
+      <w:numFmt w:val="bullet"/>
+      <w:lvlText w:val=""/>
+      <w:lvlJc w:val="left"/>
+      <w:pPr>
+        <w:tabs>
+          <w:tab w:val="num" w:pos="6480"/>
+        </w:tabs>
+        <w:ind w:left="6480" w:hanging="360"/>
+      </w:pPr>
+      <w:rPr>
+        <w:rFonts w:ascii="Wingdings" w:hAnsi="Wingdings" w:hint="default"/>
+        <w:sz w:val="20"/>
+      </w:rPr>
+    </w:lvl>
+  </w:abstractNum>
+  <w:abstractNum w:abstractNumId="48" w15:restartNumberingAfterBreak="0">
     <w:nsid w:val="68391065"/>
     <w:multiLevelType w:val="multilevel"/>
     <w:tmpl w:val="3EE2B086"/>
@@ -13507,7 +17155,7 @@
       </w:rPr>
     </w:lvl>
   </w:abstractNum>
-  <w:abstractNum w:abstractNumId="43" w15:restartNumberingAfterBreak="0">
+  <w:abstractNum w:abstractNumId="49" w15:restartNumberingAfterBreak="0">
     <w:nsid w:val="68567E07"/>
     <w:multiLevelType w:val="multilevel"/>
     <w:tmpl w:val="6BEA67C6"/>
@@ -13656,7 +17304,7 @@
       </w:rPr>
     </w:lvl>
   </w:abstractNum>
-  <w:abstractNum w:abstractNumId="44" w15:restartNumberingAfterBreak="0">
+  <w:abstractNum w:abstractNumId="50" w15:restartNumberingAfterBreak="0">
     <w:nsid w:val="6C3466D0"/>
     <w:multiLevelType w:val="multilevel"/>
     <w:tmpl w:val="253A9590"/>
@@ -13805,7 +17453,7 @@
       </w:rPr>
     </w:lvl>
   </w:abstractNum>
-  <w:abstractNum w:abstractNumId="45" w15:restartNumberingAfterBreak="0">
+  <w:abstractNum w:abstractNumId="51" w15:restartNumberingAfterBreak="0">
     <w:nsid w:val="6C886F42"/>
     <w:multiLevelType w:val="multilevel"/>
     <w:tmpl w:val="0B1208D6"/>
@@ -13954,7 +17602,7 @@
       </w:rPr>
     </w:lvl>
   </w:abstractNum>
-  <w:abstractNum w:abstractNumId="46" w15:restartNumberingAfterBreak="0">
+  <w:abstractNum w:abstractNumId="52" w15:restartNumberingAfterBreak="0">
     <w:nsid w:val="6CC168AF"/>
     <w:multiLevelType w:val="multilevel"/>
     <w:tmpl w:val="9324407E"/>
@@ -14103,7 +17751,128 @@
       </w:rPr>
     </w:lvl>
   </w:abstractNum>
-  <w:abstractNum w:abstractNumId="47" w15:restartNumberingAfterBreak="0">
+  <w:abstractNum w:abstractNumId="53" w15:restartNumberingAfterBreak="0">
+    <w:nsid w:val="6EFA2ED8"/>
+    <w:multiLevelType w:val="multilevel"/>
+    <w:tmpl w:val="C210895C"/>
+    <w:lvl w:ilvl="0">
+      <w:start w:val="1"/>
+      <w:numFmt w:val="decimal"/>
+      <w:lvlText w:val="%1."/>
+      <w:lvlJc w:val="left"/>
+      <w:pPr>
+        <w:tabs>
+          <w:tab w:val="num" w:pos="720"/>
+        </w:tabs>
+        <w:ind w:left="720" w:hanging="360"/>
+      </w:pPr>
+    </w:lvl>
+    <w:lvl w:ilvl="1">
+      <w:start w:val="1"/>
+      <w:numFmt w:val="bullet"/>
+      <w:lvlText w:val="o"/>
+      <w:lvlJc w:val="left"/>
+      <w:pPr>
+        <w:tabs>
+          <w:tab w:val="num" w:pos="1440"/>
+        </w:tabs>
+        <w:ind w:left="1440" w:hanging="360"/>
+      </w:pPr>
+      <w:rPr>
+        <w:rFonts w:ascii="Courier New" w:hAnsi="Courier New" w:hint="default"/>
+        <w:sz w:val="20"/>
+      </w:rPr>
+    </w:lvl>
+    <w:lvl w:ilvl="2">
+      <w:start w:val="1"/>
+      <w:numFmt w:val="bullet"/>
+      <w:lvlText w:val=""/>
+      <w:lvlJc w:val="left"/>
+      <w:pPr>
+        <w:tabs>
+          <w:tab w:val="num" w:pos="2160"/>
+        </w:tabs>
+        <w:ind w:left="2160" w:hanging="360"/>
+      </w:pPr>
+      <w:rPr>
+        <w:rFonts w:ascii="Wingdings" w:hAnsi="Wingdings" w:hint="default"/>
+        <w:sz w:val="20"/>
+      </w:rPr>
+    </w:lvl>
+    <w:lvl w:ilvl="3" w:tentative="1">
+      <w:start w:val="1"/>
+      <w:numFmt w:val="decimal"/>
+      <w:lvlText w:val="%4."/>
+      <w:lvlJc w:val="left"/>
+      <w:pPr>
+        <w:tabs>
+          <w:tab w:val="num" w:pos="2880"/>
+        </w:tabs>
+        <w:ind w:left="2880" w:hanging="360"/>
+      </w:pPr>
+    </w:lvl>
+    <w:lvl w:ilvl="4" w:tentative="1">
+      <w:start w:val="1"/>
+      <w:numFmt w:val="decimal"/>
+      <w:lvlText w:val="%5."/>
+      <w:lvlJc w:val="left"/>
+      <w:pPr>
+        <w:tabs>
+          <w:tab w:val="num" w:pos="3600"/>
+        </w:tabs>
+        <w:ind w:left="3600" w:hanging="360"/>
+      </w:pPr>
+    </w:lvl>
+    <w:lvl w:ilvl="5" w:tentative="1">
+      <w:start w:val="1"/>
+      <w:numFmt w:val="decimal"/>
+      <w:lvlText w:val="%6."/>
+      <w:lvlJc w:val="left"/>
+      <w:pPr>
+        <w:tabs>
+          <w:tab w:val="num" w:pos="4320"/>
+        </w:tabs>
+        <w:ind w:left="4320" w:hanging="360"/>
+      </w:pPr>
+    </w:lvl>
+    <w:lvl w:ilvl="6" w:tentative="1">
+      <w:start w:val="1"/>
+      <w:numFmt w:val="decimal"/>
+      <w:lvlText w:val="%7."/>
+      <w:lvlJc w:val="left"/>
+      <w:pPr>
+        <w:tabs>
+          <w:tab w:val="num" w:pos="5040"/>
+        </w:tabs>
+        <w:ind w:left="5040" w:hanging="360"/>
+      </w:pPr>
+    </w:lvl>
+    <w:lvl w:ilvl="7" w:tentative="1">
+      <w:start w:val="1"/>
+      <w:numFmt w:val="decimal"/>
+      <w:lvlText w:val="%8."/>
+      <w:lvlJc w:val="left"/>
+      <w:pPr>
+        <w:tabs>
+          <w:tab w:val="num" w:pos="5760"/>
+        </w:tabs>
+        <w:ind w:left="5760" w:hanging="360"/>
+      </w:pPr>
+    </w:lvl>
+    <w:lvl w:ilvl="8" w:tentative="1">
+      <w:start w:val="1"/>
+      <w:numFmt w:val="decimal"/>
+      <w:lvlText w:val="%9."/>
+      <w:lvlJc w:val="left"/>
+      <w:pPr>
+        <w:tabs>
+          <w:tab w:val="num" w:pos="6480"/>
+        </w:tabs>
+        <w:ind w:left="6480" w:hanging="360"/>
+      </w:pPr>
+    </w:lvl>
+  </w:abstractNum>
+  <w:abstractNum w:abstractNumId="54" w15:restartNumberingAfterBreak="0">
     <w:nsid w:val="77A96560"/>
     <w:multiLevelType w:val="multilevel"/>
     <w:tmpl w:val="9B28BE3A"/>
@@ -14252,7 +18021,156 @@
       </w:rPr>
     </w:lvl>
   </w:abstractNum>
-  <w:abstractNum w:abstractNumId="48" w15:restartNumberingAfterBreak="0">
+  <w:abstractNum w:abstractNumId="55" w15:restartNumberingAfterBreak="0">
+    <w:nsid w:val="798407E4"/>
+    <w:multiLevelType w:val="multilevel"/>
+    <w:tmpl w:val="AD3A0392"/>
+    <w:lvl w:ilvl="0">
+      <w:start w:val="1"/>
+      <w:numFmt w:val="bullet"/>
+      <w:lvlText w:val=""/>
+      <w:lvlJc w:val="left"/>
+      <w:pPr>
+        <w:tabs>
+          <w:tab w:val="num" w:pos="720"/>
+        </w:tabs>
+        <w:ind w:left="720" w:hanging="360"/>
+      </w:pPr>
+      <w:rPr>
+        <w:rFonts w:ascii="Symbol" w:hAnsi="Symbol" w:hint="default"/>
+        <w:sz w:val="20"/>
+      </w:rPr>
+    </w:lvl>
+    <w:lvl w:ilvl="1" w:tentative="1">
+      <w:start w:val="1"/>
+      <w:numFmt w:val="bullet"/>
+      <w:lvlText w:val="o"/>
+      <w:lvlJc w:val="left"/>
+      <w:pPr>
+        <w:tabs>
+          <w:tab w:val="num" w:pos="1440"/>
+        </w:tabs>
+        <w:ind w:left="1440" w:hanging="360"/>
+      </w:pPr>
+      <w:rPr>
+        <w:rFonts w:ascii="Courier New" w:hAnsi="Courier New" w:hint="default"/>
+        <w:sz w:val="20"/>
+      </w:rPr>
+    </w:lvl>
+    <w:lvl w:ilvl="2" w:tentative="1">
+      <w:start w:val="1"/>
+      <w:numFmt w:val="bullet"/>
+      <w:lvlText w:val=""/>
+      <w:lvlJc w:val="left"/>
+      <w:pPr>
+        <w:tabs>
+          <w:tab w:val="num" w:pos="2160"/>
+        </w:tabs>
+        <w:ind w:left="2160" w:hanging="360"/>
+      </w:pPr>
+      <w:rPr>
+        <w:rFonts w:ascii="Wingdings" w:hAnsi="Wingdings" w:hint="default"/>
+        <w:sz w:val="20"/>
+      </w:rPr>
+    </w:lvl>
+    <w:lvl w:ilvl="3" w:tentative="1">
+      <w:start w:val="1"/>
+      <w:numFmt w:val="bullet"/>
+      <w:lvlText w:val=""/>
+      <w:lvlJc w:val="left"/>
+      <w:pPr>
+        <w:tabs>
+          <w:tab w:val="num" w:pos="2880"/>
+        </w:tabs>
+        <w:ind w:left="2880" w:hanging="360"/>
+      </w:pPr>
+      <w:rPr>
+        <w:rFonts w:ascii="Wingdings" w:hAnsi="Wingdings" w:hint="default"/>
+        <w:sz w:val="20"/>
+      </w:rPr>
+    </w:lvl>
+    <w:lvl w:ilvl="4" w:tentative="1">
+      <w:start w:val="1"/>
+      <w:numFmt w:val="bullet"/>
+      <w:lvlText w:val=""/>
+      <w:lvlJc w:val="left"/>
+      <w:pPr>
+        <w:tabs>
+          <w:tab w:val="num" w:pos="3600"/>
+        </w:tabs>
+        <w:ind w:left="3600" w:hanging="360"/>
+      </w:pPr>
+      <w:rPr>
+        <w:rFonts w:ascii="Wingdings" w:hAnsi="Wingdings" w:hint="default"/>
+        <w:sz w:val="20"/>
+      </w:rPr>
+    </w:lvl>
+    <w:lvl w:ilvl="5" w:tentative="1">
+      <w:start w:val="1"/>
+      <w:numFmt w:val="bullet"/>
+      <w:lvlText w:val=""/>
+      <w:lvlJc w:val="left"/>
+      <w:pPr>
+        <w:tabs>
+          <w:tab w:val="num" w:pos="4320"/>
+        </w:tabs>
+        <w:ind w:left="4320" w:hanging="360"/>
+      </w:pPr>
+      <w:rPr>
+        <w:rFonts w:ascii="Wingdings" w:hAnsi="Wingdings" w:hint="default"/>
+        <w:sz w:val="20"/>
+      </w:rPr>
+    </w:lvl>
+    <w:lvl w:ilvl="6" w:tentative="1">
+      <w:start w:val="1"/>
+      <w:numFmt w:val="bullet"/>
+      <w:lvlText w:val=""/>
+      <w:lvlJc w:val="left"/>
+      <w:pPr>
+        <w:tabs>
+          <w:tab w:val="num" w:pos="5040"/>
+        </w:tabs>
+        <w:ind w:left="5040" w:hanging="360"/>
+      </w:pPr>
+      <w:rPr>
+        <w:rFonts w:ascii="Wingdings" w:hAnsi="Wingdings" w:hint="default"/>
+        <w:sz w:val="20"/>
+      </w:rPr>
+    </w:lvl>
+    <w:lvl w:ilvl="7" w:tentative="1">
+      <w:start w:val="1"/>
+      <w:numFmt w:val="bullet"/>
+      <w:lvlText w:val=""/>
+      <w:lvlJc w:val="left"/>
+      <w:pPr>
+        <w:tabs>
+          <w:tab w:val="num" w:pos="5760"/>
+        </w:tabs>
+        <w:ind w:left="5760" w:hanging="360"/>
+      </w:pPr>
+      <w:rPr>
+        <w:rFonts w:ascii="Wingdings" w:hAnsi="Wingdings" w:hint="default"/>
+        <w:sz w:val="20"/>
+      </w:rPr>
+    </w:lvl>
+    <w:lvl w:ilvl="8" w:tentative="1">
+      <w:start w:val="1"/>
+      <w:numFmt w:val="bullet"/>
+      <w:lvlText w:val=""/>
+      <w:lvlJc w:val="left"/>
+      <w:pPr>
+        <w:tabs>
+          <w:tab w:val="num" w:pos="6480"/>
+        </w:tabs>
+        <w:ind w:left="6480" w:hanging="360"/>
+      </w:pPr>
+      <w:rPr>
+        <w:rFonts w:ascii="Wingdings" w:hAnsi="Wingdings" w:hint="default"/>
+        <w:sz w:val="20"/>
+      </w:rPr>
+    </w:lvl>
+  </w:abstractNum>
+  <w:abstractNum w:abstractNumId="56" w15:restartNumberingAfterBreak="0">
     <w:nsid w:val="7B5B2B96"/>
     <w:multiLevelType w:val="multilevel"/>
     <w:tmpl w:val="85765EB4"/>
@@ -14401,7 +18319,7 @@
       </w:rPr>
     </w:lvl>
   </w:abstractNum>
-  <w:abstractNum w:abstractNumId="49" w15:restartNumberingAfterBreak="0">
+  <w:abstractNum w:abstractNumId="57" w15:restartNumberingAfterBreak="0">
     <w:nsid w:val="7EC9462E"/>
     <w:multiLevelType w:val="hybridMultilevel"/>
     <w:tmpl w:val="0A84B484"/>
@@ -14515,154 +18433,178 @@
     </w:lvl>
   </w:abstractNum>
   <w:num w:numId="1" w16cid:durableId="156651279">
-    <w:abstractNumId w:val="14"/>
+    <w:abstractNumId w:val="17"/>
   </w:num>
   <w:num w:numId="2" w16cid:durableId="381681689">
-    <w:abstractNumId w:val="30"/>
+    <w:abstractNumId w:val="34"/>
   </w:num>
   <w:num w:numId="3" w16cid:durableId="1707637880">
+    <w:abstractNumId w:val="24"/>
+  </w:num>
+  <w:num w:numId="4" w16cid:durableId="1356343132">
+    <w:abstractNumId w:val="41"/>
+  </w:num>
+  <w:num w:numId="5" w16cid:durableId="1309701820">
+    <w:abstractNumId w:val="33"/>
+  </w:num>
+  <w:num w:numId="6" w16cid:durableId="1095397921">
+    <w:abstractNumId w:val="49"/>
+  </w:num>
+  <w:num w:numId="7" w16cid:durableId="2027438541">
+    <w:abstractNumId w:val="39"/>
+  </w:num>
+  <w:num w:numId="8" w16cid:durableId="1685741924">
+    <w:abstractNumId w:val="12"/>
+  </w:num>
+  <w:num w:numId="9" w16cid:durableId="1580947734">
+    <w:abstractNumId w:val="32"/>
+  </w:num>
+  <w:num w:numId="10" w16cid:durableId="1284387702">
+    <w:abstractNumId w:val="56"/>
+  </w:num>
+  <w:num w:numId="11" w16cid:durableId="1717848260">
+    <w:abstractNumId w:val="45"/>
+  </w:num>
+  <w:num w:numId="12" w16cid:durableId="136340147">
+    <w:abstractNumId w:val="31"/>
+  </w:num>
+  <w:num w:numId="13" w16cid:durableId="1788432159">
+    <w:abstractNumId w:val="22"/>
+  </w:num>
+  <w:num w:numId="14" w16cid:durableId="520895409">
+    <w:abstractNumId w:val="6"/>
+  </w:num>
+  <w:num w:numId="15" w16cid:durableId="2025666915">
+    <w:abstractNumId w:val="35"/>
+  </w:num>
+  <w:num w:numId="16" w16cid:durableId="201334332">
+    <w:abstractNumId w:val="40"/>
+  </w:num>
+  <w:num w:numId="17" w16cid:durableId="1094940644">
+    <w:abstractNumId w:val="8"/>
+  </w:num>
+  <w:num w:numId="18" w16cid:durableId="972059872">
+    <w:abstractNumId w:val="37"/>
+  </w:num>
+  <w:num w:numId="19" w16cid:durableId="1338577599">
+    <w:abstractNumId w:val="5"/>
+  </w:num>
+  <w:num w:numId="20" w16cid:durableId="1539393184">
+    <w:abstractNumId w:val="48"/>
+  </w:num>
+  <w:num w:numId="21" w16cid:durableId="1156654774">
+    <w:abstractNumId w:val="15"/>
+  </w:num>
+  <w:num w:numId="22" w16cid:durableId="1099839542">
+    <w:abstractNumId w:val="36"/>
+  </w:num>
+  <w:num w:numId="23" w16cid:durableId="691343780">
+    <w:abstractNumId w:val="23"/>
+  </w:num>
+  <w:num w:numId="24" w16cid:durableId="909997694">
+    <w:abstractNumId w:val="54"/>
+  </w:num>
+  <w:num w:numId="25" w16cid:durableId="920211431">
+    <w:abstractNumId w:val="10"/>
+  </w:num>
+  <w:num w:numId="26" w16cid:durableId="3938548">
     <w:abstractNumId w:val="21"/>
   </w:num>
-  <w:num w:numId="4" w16cid:durableId="1356343132">
-    <w:abstractNumId w:val="37"/>
+  <w:num w:numId="27" w16cid:durableId="1322079460">
+    <w:abstractNumId w:val="52"/>
   </w:num>
-  <w:num w:numId="5" w16cid:durableId="1309701820">
-    <w:abstractNumId w:val="29"/>
+  <w:num w:numId="28" w16cid:durableId="975450509">
+    <w:abstractNumId w:val="51"/>
   </w:num>
-  <w:num w:numId="6" w16cid:durableId="1095397921">
+  <w:num w:numId="29" w16cid:durableId="586383279">
+    <w:abstractNumId w:val="18"/>
+  </w:num>
+  <w:num w:numId="30" w16cid:durableId="1939365300">
+    <w:abstractNumId w:val="57"/>
+  </w:num>
+  <w:num w:numId="31" w16cid:durableId="337773570">
     <w:abstractNumId w:val="43"/>
   </w:num>
-  <w:num w:numId="7" w16cid:durableId="2027438541">
-    <w:abstractNumId w:val="35"/>
-  </w:num>
-  <w:num w:numId="8" w16cid:durableId="1685741924">
-    <w:abstractNumId w:val="10"/>
-  </w:num>
-  <w:num w:numId="9" w16cid:durableId="1580947734">
-    <w:abstractNumId w:val="28"/>
-  </w:num>
-  <w:num w:numId="10" w16cid:durableId="1284387702">
-    <w:abstractNumId w:val="48"/>
-  </w:num>
-  <w:num w:numId="11" w16cid:durableId="1717848260">
-    <w:abstractNumId w:val="41"/>
-  </w:num>
-  <w:num w:numId="12" w16cid:durableId="136340147">
-    <w:abstractNumId w:val="27"/>
-  </w:num>
-  <w:num w:numId="13" w16cid:durableId="1788432159">
-    <w:abstractNumId w:val="19"/>
-  </w:num>
-  <w:num w:numId="14" w16cid:durableId="520895409">
-    <w:abstractNumId w:val="4"/>
-  </w:num>
-  <w:num w:numId="15" w16cid:durableId="2025666915">
-    <w:abstractNumId w:val="31"/>
-  </w:num>
-  <w:num w:numId="16" w16cid:durableId="201334332">
-    <w:abstractNumId w:val="36"/>
-  </w:num>
-  <w:num w:numId="17" w16cid:durableId="1094940644">
-    <w:abstractNumId w:val="6"/>
-  </w:num>
-  <w:num w:numId="18" w16cid:durableId="972059872">
-    <w:abstractNumId w:val="33"/>
-  </w:num>
-  <w:num w:numId="19" w16cid:durableId="1338577599">
-    <w:abstractNumId w:val="3"/>
-  </w:num>
-  <w:num w:numId="20" w16cid:durableId="1539393184">
-    <w:abstractNumId w:val="42"/>
-  </w:num>
-  <w:num w:numId="21" w16cid:durableId="1156654774">
-    <w:abstractNumId w:val="13"/>
-  </w:num>
-  <w:num w:numId="22" w16cid:durableId="1099839542">
-    <w:abstractNumId w:val="32"/>
-  </w:num>
-  <w:num w:numId="23" w16cid:durableId="691343780">
-    <w:abstractNumId w:val="20"/>
-  </w:num>
-  <w:num w:numId="24" w16cid:durableId="909997694">
-    <w:abstractNumId w:val="47"/>
-  </w:num>
-  <w:num w:numId="25" w16cid:durableId="920211431">
-    <w:abstractNumId w:val="8"/>
-  </w:num>
-  <w:num w:numId="26" w16cid:durableId="3938548">
-    <w:abstractNumId w:val="18"/>
-  </w:num>
-  <w:num w:numId="27" w16cid:durableId="1322079460">
-    <w:abstractNumId w:val="46"/>
-  </w:num>
-  <w:num w:numId="28" w16cid:durableId="975450509">
-    <w:abstractNumId w:val="45"/>
-  </w:num>
-  <w:num w:numId="29" w16cid:durableId="586383279">
-    <w:abstractNumId w:val="15"/>
-  </w:num>
-  <w:num w:numId="30" w16cid:durableId="1939365300">
-    <w:abstractNumId w:val="49"/>
-  </w:num>
-  <w:num w:numId="31" w16cid:durableId="337773570">
-    <w:abstractNumId w:val="39"/>
-  </w:num>
   <w:num w:numId="32" w16cid:durableId="1410271849">
-    <w:abstractNumId w:val="7"/>
+    <w:abstractNumId w:val="9"/>
   </w:num>
   <w:num w:numId="33" w16cid:durableId="1486043793">
-    <w:abstractNumId w:val="2"/>
+    <w:abstractNumId w:val="4"/>
   </w:num>
   <w:num w:numId="34" w16cid:durableId="1642810904">
     <w:abstractNumId w:val="0"/>
   </w:num>
   <w:num w:numId="35" w16cid:durableId="262079602">
-    <w:abstractNumId w:val="5"/>
+    <w:abstractNumId w:val="7"/>
   </w:num>
   <w:num w:numId="36" w16cid:durableId="1031997777">
-    <w:abstractNumId w:val="23"/>
+    <w:abstractNumId w:val="26"/>
   </w:num>
   <w:num w:numId="37" w16cid:durableId="1018846552">
-    <w:abstractNumId w:val="9"/>
+    <w:abstractNumId w:val="11"/>
   </w:num>
   <w:num w:numId="38" w16cid:durableId="153958784">
-    <w:abstractNumId w:val="24"/>
+    <w:abstractNumId w:val="27"/>
   </w:num>
   <w:num w:numId="39" w16cid:durableId="339427810">
+    <w:abstractNumId w:val="28"/>
+  </w:num>
+  <w:num w:numId="40" w16cid:durableId="895356065">
+    <w:abstractNumId w:val="20"/>
+  </w:num>
+  <w:num w:numId="41" w16cid:durableId="863441308">
     <w:abstractNumId w:val="25"/>
   </w:num>
-  <w:num w:numId="40" w16cid:durableId="895356065">
-    <w:abstractNumId w:val="17"/>
-  </w:num>
-  <w:num w:numId="41" w16cid:durableId="863441308">
-    <w:abstractNumId w:val="22"/>
-  </w:num>
   <w:num w:numId="42" w16cid:durableId="1411803986">
-    <w:abstractNumId w:val="26"/>
+    <w:abstractNumId w:val="29"/>
   </w:num>
   <w:num w:numId="43" w16cid:durableId="1633826194">
     <w:abstractNumId w:val="1"/>
   </w:num>
   <w:num w:numId="44" w16cid:durableId="1180508522">
+    <w:abstractNumId w:val="42"/>
+  </w:num>
+  <w:num w:numId="45" w16cid:durableId="2038853032">
+    <w:abstractNumId w:val="13"/>
+  </w:num>
+  <w:num w:numId="46" w16cid:durableId="1188102462">
+    <w:abstractNumId w:val="19"/>
+  </w:num>
+  <w:num w:numId="47" w16cid:durableId="711004261">
+    <w:abstractNumId w:val="44"/>
+  </w:num>
+  <w:num w:numId="48" w16cid:durableId="371424607">
+    <w:abstractNumId w:val="14"/>
+  </w:num>
+  <w:num w:numId="49" w16cid:durableId="299770803">
+    <w:abstractNumId w:val="50"/>
+  </w:num>
+  <w:num w:numId="50" w16cid:durableId="512916349">
     <w:abstractNumId w:val="38"/>
   </w:num>
-  <w:num w:numId="45" w16cid:durableId="2038853032">
-    <w:abstractNumId w:val="11"/>
+  <w:num w:numId="51" w16cid:durableId="1063990728">
+    <w:abstractNumId w:val="46"/>
   </w:num>
-  <w:num w:numId="46" w16cid:durableId="1188102462">
+  <w:num w:numId="52" w16cid:durableId="482552077">
+    <w:abstractNumId w:val="53"/>
+  </w:num>
+  <w:num w:numId="53" w16cid:durableId="953168569">
+    <w:abstractNumId w:val="3"/>
+  </w:num>
+  <w:num w:numId="54" w16cid:durableId="1441755900">
     <w:abstractNumId w:val="16"/>
   </w:num>
-  <w:num w:numId="47" w16cid:durableId="711004261">
-    <w:abstractNumId w:val="40"/>
+  <w:num w:numId="55" w16cid:durableId="948968880">
+    <w:abstractNumId w:val="2"/>
   </w:num>
-  <w:num w:numId="48" w16cid:durableId="371424607">
-    <w:abstractNumId w:val="12"/>
+  <w:num w:numId="56" w16cid:durableId="1292904291">
+    <w:abstractNumId w:val="30"/>
   </w:num>
-  <w:num w:numId="49" w16cid:durableId="299770803">
-    <w:abstractNumId w:val="44"/>
+  <w:num w:numId="57" w16cid:durableId="1720745885">
+    <w:abstractNumId w:val="47"/>
   </w:num>
-  <w:num w:numId="50" w16cid:durableId="512916349">
-    <w:abstractNumId w:val="34"/>
+  <w:num w:numId="58" w16cid:durableId="602997420">
+    <w:abstractNumId w:val="55"/>
   </w:num>
 </w:numbering>
 </file>

</xml_diff>